<commit_message>
Definición actualizada de la tabla de documentos y su significado. Revisión de los principios de diseño documental,
</commit_message>
<xml_diff>
--- a/desarrollo/fuentesIA/Principios_diseño_documental.docx
+++ b/desarrollo/fuentesIA/Principios_diseño_documental.docx
@@ -275,16 +275,40 @@
           <w:numId w:val="2"/>
         </w:numPr>
         <w:spacing w:lineRule="auto" w:line="360" w:before="105" w:after="105"/>
-        <w:rPr/>
-      </w:pPr>
-      <w:r>
-        <w:rPr>
-          <w:rFonts w:eastAsia="inter" w:cs="inter" w:ascii="inter" w:hAnsi="inter"/>
-          <w:b/>
-          <w:color w:val="000000"/>
-          <w:sz w:val="21"/>
-        </w:rPr>
-        <w:t>Documento pertenece SOLO a TAREA</w:t>
+        <w:rPr>
+          <w:b w:val="false"/>
+          <w:bCs w:val="false"/>
+        </w:rPr>
+      </w:pPr>
+      <w:r>
+        <w:rPr>
+          <w:rFonts w:eastAsia="inter" w:cs="inter" w:ascii="inter" w:hAnsi="inter"/>
+          <w:b/>
+          <w:bCs/>
+          <w:color w:val="000000"/>
+          <w:sz w:val="21"/>
+        </w:rPr>
+        <w:t xml:space="preserve">Documento pertenece al EXPEDIENTE y puede </w:t>
+      </w:r>
+      <w:r>
+        <w:rPr>
+          <w:rFonts w:eastAsia="inter" w:cs="inter" w:ascii="inter" w:hAnsi="inter"/>
+          <w:b/>
+          <w:bCs/>
+          <w:color w:val="000000"/>
+          <w:sz w:val="21"/>
+        </w:rPr>
+        <w:t>(debe)</w:t>
+      </w:r>
+      <w:r>
+        <w:rPr>
+          <w:rFonts w:eastAsia="inter" w:cs="inter" w:ascii="inter" w:hAnsi="inter"/>
+          <w:b/>
+          <w:bCs/>
+          <w:color w:val="000000"/>
+          <w:sz w:val="21"/>
+        </w:rPr>
+        <w:t xml:space="preserve"> vincularse a TAREA</w:t>
       </w:r>
     </w:p>
     <w:p>
@@ -295,15 +319,20 @@
           <w:numId w:val="2"/>
         </w:numPr>
         <w:spacing w:lineRule="auto" w:line="360" w:before="105" w:after="105"/>
-        <w:rPr/>
-      </w:pPr>
-      <w:r>
-        <w:rPr>
-          <w:rFonts w:eastAsia="inter" w:cs="inter" w:ascii="inter" w:hAnsi="inter"/>
-          <w:color w:val="000000"/>
-          <w:sz w:val="21"/>
-        </w:rPr>
-        <w:t>Navegación: SOLICITUD → FASE → TRÁMITE → TAREA → DOCUMENTO</w:t>
+        <w:rPr>
+          <w:b w:val="false"/>
+          <w:bCs w:val="false"/>
+        </w:rPr>
+      </w:pPr>
+      <w:r>
+        <w:rPr>
+          <w:rFonts w:eastAsia="inter" w:cs="inter" w:ascii="inter" w:hAnsi="inter"/>
+          <w:b w:val="false"/>
+          <w:bCs w:val="false"/>
+          <w:color w:val="000000"/>
+          <w:sz w:val="21"/>
+        </w:rPr>
+        <w:t>Navegación principal: EXPEDIENTE → DOCUMENTO (vínculo directo)</w:t>
       </w:r>
     </w:p>
     <w:p>
@@ -314,15 +343,78 @@
           <w:numId w:val="2"/>
         </w:numPr>
         <w:spacing w:lineRule="auto" w:line="360" w:before="105" w:after="105"/>
-        <w:rPr/>
-      </w:pPr>
-      <w:r>
-        <w:rPr>
-          <w:rFonts w:eastAsia="inter" w:cs="inter" w:ascii="inter" w:hAnsi="inter"/>
-          <w:color w:val="000000"/>
-          <w:sz w:val="21"/>
-        </w:rPr>
-        <w:t>Sin campos intermedios redundantes</w:t>
+        <w:rPr>
+          <w:b w:val="false"/>
+          <w:bCs w:val="false"/>
+        </w:rPr>
+      </w:pPr>
+      <w:r>
+        <w:rPr>
+          <w:rFonts w:eastAsia="inter" w:cs="inter" w:ascii="inter" w:hAnsi="inter"/>
+          <w:b w:val="false"/>
+          <w:bCs w:val="false"/>
+          <w:color w:val="000000"/>
+          <w:sz w:val="21"/>
+        </w:rPr>
+        <w:t>Navegación contextual: SOLICITUD → FASE → TRÁMITE → TAREA → DOCUMENTO (cuando el documento ya está procesado)</w:t>
+      </w:r>
+    </w:p>
+    <w:p>
+      <w:pPr>
+        <w:pStyle w:val="Normal"/>
+        <w:numPr>
+          <w:ilvl w:val="0"/>
+          <w:numId w:val="2"/>
+        </w:numPr>
+        <w:spacing w:lineRule="auto" w:line="360" w:before="105" w:after="105"/>
+        <w:rPr>
+          <w:b w:val="false"/>
+          <w:bCs w:val="false"/>
+        </w:rPr>
+      </w:pPr>
+      <w:r>
+        <w:rPr>
+          <w:rFonts w:eastAsia="inter" w:cs="inter" w:ascii="inter" w:hAnsi="inter"/>
+          <w:b/>
+          <w:bCs/>
+          <w:color w:val="000000"/>
+          <w:sz w:val="21"/>
+        </w:rPr>
+        <w:t>Estado Dual</w:t>
+      </w:r>
+      <w:r>
+        <w:rPr>
+          <w:rFonts w:eastAsia="inter" w:cs="inter" w:ascii="inter" w:hAnsi="inter"/>
+          <w:b w:val="false"/>
+          <w:bCs w:val="false"/>
+          <w:color w:val="000000"/>
+          <w:sz w:val="21"/>
+        </w:rPr>
+        <w:t>: Un documento con TAREA_ORIGEN_ID = NULL está en "Hall de Entrada" (pendiente de clasificar). Con TAREA_ORIGEN_ID válido, está integrado en el flujo procedimental.</w:t>
+      </w:r>
+    </w:p>
+    <w:p>
+      <w:pPr>
+        <w:pStyle w:val="Normal"/>
+        <w:numPr>
+          <w:ilvl w:val="0"/>
+          <w:numId w:val="2"/>
+        </w:numPr>
+        <w:spacing w:lineRule="auto" w:line="360" w:before="105" w:after="105"/>
+        <w:rPr>
+          <w:b w:val="false"/>
+          <w:bCs w:val="false"/>
+        </w:rPr>
+      </w:pPr>
+      <w:r>
+        <w:rPr>
+          <w:rFonts w:eastAsia="inter" w:cs="inter" w:ascii="inter" w:hAnsi="inter"/>
+          <w:b w:val="false"/>
+          <w:bCs w:val="false"/>
+          <w:color w:val="000000"/>
+          <w:sz w:val="21"/>
+        </w:rPr>
+        <w:t>Sin campos intermedios redundantes (FASE_ID, TRAMITE_ID se deducen de la Tarea)</w:t>
       </w:r>
     </w:p>
     <w:p>
@@ -514,10 +606,173 @@
       <w:r>
         <w:rPr>
           <w:rFonts w:eastAsia="inter" w:cs="inter" w:ascii="inter" w:hAnsi="inter"/>
-          <w:color w:val="000000"/>
-          <w:sz w:val="21"/>
-        </w:rPr>
-        <w:t>NO se duplican en DOCUMENTO (las fechas técnicas del archivo PDF son irrelevantes administrativamente)</w:t>
+          <w:b/>
+          <w:bCs/>
+          <w:color w:val="000000"/>
+          <w:sz w:val="21"/>
+        </w:rPr>
+        <w:t>Fechas de la Tarea vs Fechas del Documento</w:t>
+      </w:r>
+      <w:r>
+        <w:rPr>
+          <w:rFonts w:eastAsia="inter" w:cs="inter" w:ascii="inter" w:hAnsi="inter"/>
+          <w:color w:val="000000"/>
+          <w:sz w:val="21"/>
+        </w:rPr>
+        <w:t xml:space="preserve"> (Coexistencia funcional):</w:t>
+      </w:r>
+    </w:p>
+    <w:p>
+      <w:pPr>
+        <w:pStyle w:val="Normal"/>
+        <w:numPr>
+          <w:ilvl w:val="1"/>
+          <w:numId w:val="2"/>
+        </w:numPr>
+        <w:spacing w:lineRule="auto" w:line="360" w:before="105" w:after="105"/>
+        <w:rPr/>
+      </w:pPr>
+      <w:r>
+        <w:rPr>
+          <w:rFonts w:eastAsia="inter" w:cs="inter" w:ascii="inter" w:hAnsi="inter"/>
+          <w:color w:val="000000"/>
+          <w:sz w:val="21"/>
+        </w:rPr>
+        <w:t>TAREA.FECHA_INICIO / FECHA_FIN: Fechas de cómputo de plazos y efectos administrativos (la "verdad legal").</w:t>
+      </w:r>
+    </w:p>
+    <w:p>
+      <w:pPr>
+        <w:pStyle w:val="Normal"/>
+        <w:numPr>
+          <w:ilvl w:val="1"/>
+          <w:numId w:val="2"/>
+        </w:numPr>
+        <w:spacing w:lineRule="auto" w:line="360" w:before="105" w:after="105"/>
+        <w:rPr/>
+      </w:pPr>
+      <w:r>
+        <w:rPr>
+          <w:rFonts w:eastAsia="inter" w:cs="inter" w:ascii="inter" w:hAnsi="inter"/>
+          <w:color w:val="000000"/>
+          <w:sz w:val="21"/>
+        </w:rPr>
+        <w:t>DOCUMENTO.FECHA: Fecha objetiva del archivo físico (</w:t>
+      </w:r>
+      <w:r>
+        <w:rPr>
+          <w:rFonts w:eastAsia="inter" w:cs="inter" w:ascii="inter" w:hAnsi="inter"/>
+          <w:b w:val="false"/>
+          <w:bCs w:val="false"/>
+          <w:color w:val="000000"/>
+          <w:sz w:val="21"/>
+        </w:rPr>
+        <w:t>registro, firma original, generación</w:t>
+      </w:r>
+      <w:r>
+        <w:rPr>
+          <w:rFonts w:eastAsia="inter" w:cs="inter" w:ascii="inter" w:hAnsi="inter"/>
+          <w:color w:val="000000"/>
+          <w:sz w:val="21"/>
+        </w:rPr>
+        <w:t>). Es un atributo informativo del documento necesario para:</w:t>
+      </w:r>
+    </w:p>
+    <w:p>
+      <w:pPr>
+        <w:pStyle w:val="Normal"/>
+        <w:numPr>
+          <w:ilvl w:val="2"/>
+          <w:numId w:val="6"/>
+        </w:numPr>
+        <w:spacing w:lineRule="auto" w:line="360" w:before="105" w:after="105"/>
+        <w:rPr/>
+      </w:pPr>
+      <w:r>
+        <w:rPr>
+          <w:rFonts w:eastAsia="inter" w:cs="inter" w:ascii="inter" w:hAnsi="inter"/>
+          <w:color w:val="000000"/>
+          <w:sz w:val="21"/>
+          <w:u w:val="single"/>
+        </w:rPr>
+        <w:t>Ordenar prioridades</w:t>
+      </w:r>
+      <w:r>
+        <w:rPr>
+          <w:rFonts w:eastAsia="inter" w:cs="inter" w:ascii="inter" w:hAnsi="inter"/>
+          <w:color w:val="000000"/>
+          <w:sz w:val="21"/>
+        </w:rPr>
+        <w:t xml:space="preserve"> en la Bandeja de Entrada</w:t>
+      </w:r>
+    </w:p>
+    <w:p>
+      <w:pPr>
+        <w:pStyle w:val="Normal"/>
+        <w:numPr>
+          <w:ilvl w:val="2"/>
+          <w:numId w:val="6"/>
+        </w:numPr>
+        <w:spacing w:lineRule="auto" w:line="360" w:before="105" w:after="105"/>
+        <w:rPr>
+          <w:u w:val="single"/>
+        </w:rPr>
+      </w:pPr>
+      <w:r>
+        <w:rPr>
+          <w:rFonts w:eastAsia="inter" w:cs="inter" w:ascii="inter" w:hAnsi="inter"/>
+          <w:color w:val="000000"/>
+          <w:sz w:val="21"/>
+          <w:u w:val="single"/>
+        </w:rPr>
+        <w:t>Sugerir fechas al crear tareas</w:t>
+      </w:r>
+    </w:p>
+    <w:p>
+      <w:pPr>
+        <w:pStyle w:val="Normal"/>
+        <w:numPr>
+          <w:ilvl w:val="2"/>
+          <w:numId w:val="6"/>
+        </w:numPr>
+        <w:spacing w:lineRule="auto" w:line="360" w:before="105" w:after="105"/>
+        <w:rPr/>
+      </w:pPr>
+      <w:r>
+        <w:rPr>
+          <w:rFonts w:eastAsia="inter" w:cs="inter" w:ascii="inter" w:hAnsi="inter"/>
+          <w:color w:val="000000"/>
+          <w:sz w:val="21"/>
+          <w:u w:val="single"/>
+        </w:rPr>
+        <w:t>Identificar antigüedad</w:t>
+      </w:r>
+      <w:r>
+        <w:rPr>
+          <w:rFonts w:eastAsia="inter" w:cs="inter" w:ascii="inter" w:hAnsi="inter"/>
+          <w:color w:val="000000"/>
+          <w:sz w:val="21"/>
+        </w:rPr>
+        <w:t xml:space="preserve"> del documento</w:t>
+      </w:r>
+    </w:p>
+    <w:p>
+      <w:pPr>
+        <w:pStyle w:val="Normal"/>
+        <w:numPr>
+          <w:ilvl w:val="1"/>
+          <w:numId w:val="2"/>
+        </w:numPr>
+        <w:spacing w:lineRule="auto" w:line="360" w:before="105" w:after="105"/>
+        <w:rPr/>
+      </w:pPr>
+      <w:r>
+        <w:rPr>
+          <w:rFonts w:eastAsia="inter" w:cs="inter" w:ascii="inter" w:hAnsi="inter"/>
+          <w:color w:val="000000"/>
+          <w:sz w:val="21"/>
+        </w:rPr>
+        <w:t>No hay duplicación conceptual: La fecha del documento es un dato de origen; la fecha de la tarea es un dato de proceso. Ambas son necesarias y complementarias.</w:t>
       </w:r>
     </w:p>
     <w:p>
@@ -782,6 +1037,7 @@
         </w:tabs>
         <w:ind w:left="1080" w:hanging="360"/>
       </w:pPr>
+      <w:rPr/>
     </w:lvl>
     <w:lvl w:ilvl="2">
       <w:start w:val="1"/>
@@ -794,6 +1050,7 @@
         </w:tabs>
         <w:ind w:left="1440" w:hanging="360"/>
       </w:pPr>
+      <w:rPr/>
     </w:lvl>
     <w:lvl w:ilvl="3">
       <w:start w:val="1"/>
@@ -806,6 +1063,7 @@
         </w:tabs>
         <w:ind w:left="1800" w:hanging="360"/>
       </w:pPr>
+      <w:rPr/>
     </w:lvl>
     <w:lvl w:ilvl="4">
       <w:start w:val="1"/>
@@ -818,6 +1076,7 @@
         </w:tabs>
         <w:ind w:left="2160" w:hanging="360"/>
       </w:pPr>
+      <w:rPr/>
     </w:lvl>
     <w:lvl w:ilvl="5">
       <w:start w:val="1"/>
@@ -830,6 +1089,7 @@
         </w:tabs>
         <w:ind w:left="2520" w:hanging="360"/>
       </w:pPr>
+      <w:rPr/>
     </w:lvl>
     <w:lvl w:ilvl="6">
       <w:start w:val="1"/>
@@ -842,6 +1102,7 @@
         </w:tabs>
         <w:ind w:left="2880" w:hanging="360"/>
       </w:pPr>
+      <w:rPr/>
     </w:lvl>
     <w:lvl w:ilvl="7">
       <w:start w:val="1"/>
@@ -854,6 +1115,7 @@
         </w:tabs>
         <w:ind w:left="3240" w:hanging="360"/>
       </w:pPr>
+      <w:rPr/>
     </w:lvl>
     <w:lvl w:ilvl="8">
       <w:start w:val="1"/>
@@ -866,6 +1128,7 @@
         </w:tabs>
         <w:ind w:left="3600" w:hanging="360"/>
       </w:pPr>
+      <w:rPr/>
     </w:lvl>
   </w:abstractNum>
   <w:abstractNum w:abstractNumId="2">
@@ -895,6 +1158,7 @@
         </w:tabs>
         <w:ind w:left="1080" w:hanging="360"/>
       </w:pPr>
+      <w:rPr/>
     </w:lvl>
     <w:lvl w:ilvl="2">
       <w:start w:val="1"/>
@@ -907,6 +1171,7 @@
         </w:tabs>
         <w:ind w:left="1440" w:hanging="360"/>
       </w:pPr>
+      <w:rPr/>
     </w:lvl>
     <w:lvl w:ilvl="3">
       <w:start w:val="1"/>
@@ -919,6 +1184,7 @@
         </w:tabs>
         <w:ind w:left="1800" w:hanging="360"/>
       </w:pPr>
+      <w:rPr/>
     </w:lvl>
     <w:lvl w:ilvl="4">
       <w:start w:val="1"/>
@@ -931,6 +1197,7 @@
         </w:tabs>
         <w:ind w:left="2160" w:hanging="360"/>
       </w:pPr>
+      <w:rPr/>
     </w:lvl>
     <w:lvl w:ilvl="5">
       <w:start w:val="1"/>
@@ -943,6 +1210,7 @@
         </w:tabs>
         <w:ind w:left="2520" w:hanging="360"/>
       </w:pPr>
+      <w:rPr/>
     </w:lvl>
     <w:lvl w:ilvl="6">
       <w:start w:val="1"/>
@@ -955,6 +1223,7 @@
         </w:tabs>
         <w:ind w:left="2880" w:hanging="360"/>
       </w:pPr>
+      <w:rPr/>
     </w:lvl>
     <w:lvl w:ilvl="7">
       <w:start w:val="1"/>
@@ -967,6 +1236,7 @@
         </w:tabs>
         <w:ind w:left="3240" w:hanging="360"/>
       </w:pPr>
+      <w:rPr/>
     </w:lvl>
     <w:lvl w:ilvl="8">
       <w:start w:val="1"/>
@@ -979,6 +1249,7 @@
         </w:tabs>
         <w:ind w:left="3600" w:hanging="360"/>
       </w:pPr>
+      <w:rPr/>
     </w:lvl>
   </w:abstractNum>
   <w:abstractNum w:abstractNumId="3">
@@ -999,8 +1270,8 @@
     </w:lvl>
     <w:lvl w:ilvl="1">
       <w:start w:val="1"/>
-      <w:numFmt w:val="decimal"/>
-      <w:lvlText w:val="%2."/>
+      <w:numFmt w:val="bullet"/>
+      <w:lvlText w:val=""/>
       <w:lvlJc w:val="left"/>
       <w:pPr>
         <w:tabs>
@@ -1008,6 +1279,9 @@
         </w:tabs>
         <w:ind w:left="1080" w:hanging="360"/>
       </w:pPr>
+      <w:rPr>
+        <w:rFonts w:ascii="Symbol" w:hAnsi="Symbol" w:cs="Symbol" w:hint="default"/>
+      </w:rPr>
     </w:lvl>
     <w:lvl w:ilvl="2">
       <w:start w:val="1"/>
@@ -1020,6 +1294,7 @@
         </w:tabs>
         <w:ind w:left="1440" w:hanging="360"/>
       </w:pPr>
+      <w:rPr/>
     </w:lvl>
     <w:lvl w:ilvl="3">
       <w:start w:val="1"/>
@@ -1032,6 +1307,7 @@
         </w:tabs>
         <w:ind w:left="1800" w:hanging="360"/>
       </w:pPr>
+      <w:rPr/>
     </w:lvl>
     <w:lvl w:ilvl="4">
       <w:start w:val="1"/>
@@ -1044,6 +1320,7 @@
         </w:tabs>
         <w:ind w:left="2160" w:hanging="360"/>
       </w:pPr>
+      <w:rPr/>
     </w:lvl>
     <w:lvl w:ilvl="5">
       <w:start w:val="1"/>
@@ -1056,6 +1333,7 @@
         </w:tabs>
         <w:ind w:left="2520" w:hanging="360"/>
       </w:pPr>
+      <w:rPr/>
     </w:lvl>
     <w:lvl w:ilvl="6">
       <w:start w:val="1"/>
@@ -1068,6 +1346,7 @@
         </w:tabs>
         <w:ind w:left="2880" w:hanging="360"/>
       </w:pPr>
+      <w:rPr/>
     </w:lvl>
     <w:lvl w:ilvl="7">
       <w:start w:val="1"/>
@@ -1080,6 +1359,7 @@
         </w:tabs>
         <w:ind w:left="3240" w:hanging="360"/>
       </w:pPr>
+      <w:rPr/>
     </w:lvl>
     <w:lvl w:ilvl="8">
       <w:start w:val="1"/>
@@ -1092,6 +1372,7 @@
         </w:tabs>
         <w:ind w:left="3600" w:hanging="360"/>
       </w:pPr>
+      <w:rPr/>
     </w:lvl>
   </w:abstractNum>
   <w:abstractNum w:abstractNumId="4">
@@ -1121,6 +1402,7 @@
         </w:tabs>
         <w:ind w:left="1080" w:hanging="360"/>
       </w:pPr>
+      <w:rPr/>
     </w:lvl>
     <w:lvl w:ilvl="2">
       <w:start w:val="1"/>
@@ -1133,6 +1415,7 @@
         </w:tabs>
         <w:ind w:left="1440" w:hanging="360"/>
       </w:pPr>
+      <w:rPr/>
     </w:lvl>
     <w:lvl w:ilvl="3">
       <w:start w:val="1"/>
@@ -1145,6 +1428,7 @@
         </w:tabs>
         <w:ind w:left="1800" w:hanging="360"/>
       </w:pPr>
+      <w:rPr/>
     </w:lvl>
     <w:lvl w:ilvl="4">
       <w:start w:val="1"/>
@@ -1157,6 +1441,7 @@
         </w:tabs>
         <w:ind w:left="2160" w:hanging="360"/>
       </w:pPr>
+      <w:rPr/>
     </w:lvl>
     <w:lvl w:ilvl="5">
       <w:start w:val="1"/>
@@ -1169,6 +1454,7 @@
         </w:tabs>
         <w:ind w:left="2520" w:hanging="360"/>
       </w:pPr>
+      <w:rPr/>
     </w:lvl>
     <w:lvl w:ilvl="6">
       <w:start w:val="1"/>
@@ -1181,6 +1467,7 @@
         </w:tabs>
         <w:ind w:left="2880" w:hanging="360"/>
       </w:pPr>
+      <w:rPr/>
     </w:lvl>
     <w:lvl w:ilvl="7">
       <w:start w:val="1"/>
@@ -1193,6 +1480,7 @@
         </w:tabs>
         <w:ind w:left="3240" w:hanging="360"/>
       </w:pPr>
+      <w:rPr/>
     </w:lvl>
     <w:lvl w:ilvl="8">
       <w:start w:val="1"/>
@@ -1205,6 +1493,7 @@
         </w:tabs>
         <w:ind w:left="3600" w:hanging="360"/>
       </w:pPr>
+      <w:rPr/>
     </w:lvl>
   </w:abstractNum>
   <w:abstractNum w:abstractNumId="5">
@@ -1234,6 +1523,7 @@
         </w:tabs>
         <w:ind w:left="1080" w:hanging="360"/>
       </w:pPr>
+      <w:rPr/>
     </w:lvl>
     <w:lvl w:ilvl="2">
       <w:start w:val="1"/>
@@ -1246,6 +1536,7 @@
         </w:tabs>
         <w:ind w:left="1440" w:hanging="360"/>
       </w:pPr>
+      <w:rPr/>
     </w:lvl>
     <w:lvl w:ilvl="3">
       <w:start w:val="1"/>
@@ -1258,6 +1549,7 @@
         </w:tabs>
         <w:ind w:left="1800" w:hanging="360"/>
       </w:pPr>
+      <w:rPr/>
     </w:lvl>
     <w:lvl w:ilvl="4">
       <w:start w:val="1"/>
@@ -1270,6 +1562,7 @@
         </w:tabs>
         <w:ind w:left="2160" w:hanging="360"/>
       </w:pPr>
+      <w:rPr/>
     </w:lvl>
     <w:lvl w:ilvl="5">
       <w:start w:val="1"/>
@@ -1282,6 +1575,7 @@
         </w:tabs>
         <w:ind w:left="2520" w:hanging="360"/>
       </w:pPr>
+      <w:rPr/>
     </w:lvl>
     <w:lvl w:ilvl="6">
       <w:start w:val="1"/>
@@ -1294,6 +1588,7 @@
         </w:tabs>
         <w:ind w:left="2880" w:hanging="360"/>
       </w:pPr>
+      <w:rPr/>
     </w:lvl>
     <w:lvl w:ilvl="7">
       <w:start w:val="1"/>
@@ -1306,6 +1601,7 @@
         </w:tabs>
         <w:ind w:left="3240" w:hanging="360"/>
       </w:pPr>
+      <w:rPr/>
     </w:lvl>
     <w:lvl w:ilvl="8">
       <w:start w:val="1"/>
@@ -1318,9 +1614,129 @@
         </w:tabs>
         <w:ind w:left="3600" w:hanging="360"/>
       </w:pPr>
+      <w:rPr/>
     </w:lvl>
   </w:abstractNum>
   <w:abstractNum w:abstractNumId="6">
+    <w:lvl w:ilvl="0">
+      <w:start w:val="1"/>
+      <w:numFmt w:val="lowerLetter"/>
+      <w:lvlText w:val="%1."/>
+      <w:lvlJc w:val="left"/>
+      <w:pPr>
+        <w:tabs>
+          <w:tab w:val="num" w:pos="754"/>
+        </w:tabs>
+        <w:ind w:left="754" w:hanging="397"/>
+      </w:pPr>
+      <w:rPr/>
+    </w:lvl>
+    <w:lvl w:ilvl="1">
+      <w:start w:val="1"/>
+      <w:numFmt w:val="lowerLetter"/>
+      <w:lvlText w:val="%2."/>
+      <w:lvlJc w:val="left"/>
+      <w:pPr>
+        <w:tabs>
+          <w:tab w:val="num" w:pos="1151"/>
+        </w:tabs>
+        <w:ind w:left="1151" w:hanging="397"/>
+      </w:pPr>
+      <w:rPr/>
+    </w:lvl>
+    <w:lvl w:ilvl="2">
+      <w:start w:val="1"/>
+      <w:numFmt w:val="lowerLetter"/>
+      <w:lvlText w:val="%3."/>
+      <w:lvlJc w:val="left"/>
+      <w:pPr>
+        <w:tabs>
+          <w:tab w:val="num" w:pos="1548"/>
+        </w:tabs>
+        <w:ind w:left="1548" w:hanging="397"/>
+      </w:pPr>
+      <w:rPr/>
+    </w:lvl>
+    <w:lvl w:ilvl="3">
+      <w:start w:val="1"/>
+      <w:numFmt w:val="lowerLetter"/>
+      <w:lvlText w:val="%4."/>
+      <w:lvlJc w:val="left"/>
+      <w:pPr>
+        <w:tabs>
+          <w:tab w:val="num" w:pos="1945"/>
+        </w:tabs>
+        <w:ind w:left="1945" w:hanging="397"/>
+      </w:pPr>
+      <w:rPr/>
+    </w:lvl>
+    <w:lvl w:ilvl="4">
+      <w:start w:val="1"/>
+      <w:numFmt w:val="lowerLetter"/>
+      <w:lvlText w:val="%5."/>
+      <w:lvlJc w:val="left"/>
+      <w:pPr>
+        <w:tabs>
+          <w:tab w:val="num" w:pos="2342"/>
+        </w:tabs>
+        <w:ind w:left="2342" w:hanging="397"/>
+      </w:pPr>
+      <w:rPr/>
+    </w:lvl>
+    <w:lvl w:ilvl="5">
+      <w:start w:val="1"/>
+      <w:numFmt w:val="lowerLetter"/>
+      <w:lvlText w:val="%6."/>
+      <w:lvlJc w:val="left"/>
+      <w:pPr>
+        <w:tabs>
+          <w:tab w:val="num" w:pos="2739"/>
+        </w:tabs>
+        <w:ind w:left="2739" w:hanging="397"/>
+      </w:pPr>
+      <w:rPr/>
+    </w:lvl>
+    <w:lvl w:ilvl="6">
+      <w:start w:val="1"/>
+      <w:numFmt w:val="lowerLetter"/>
+      <w:lvlText w:val="%7."/>
+      <w:lvlJc w:val="left"/>
+      <w:pPr>
+        <w:tabs>
+          <w:tab w:val="num" w:pos="3136"/>
+        </w:tabs>
+        <w:ind w:left="3136" w:hanging="397"/>
+      </w:pPr>
+      <w:rPr/>
+    </w:lvl>
+    <w:lvl w:ilvl="7">
+      <w:start w:val="1"/>
+      <w:numFmt w:val="lowerLetter"/>
+      <w:lvlText w:val="%8."/>
+      <w:lvlJc w:val="left"/>
+      <w:pPr>
+        <w:tabs>
+          <w:tab w:val="num" w:pos="3533"/>
+        </w:tabs>
+        <w:ind w:left="3533" w:hanging="397"/>
+      </w:pPr>
+      <w:rPr/>
+    </w:lvl>
+    <w:lvl w:ilvl="8">
+      <w:start w:val="1"/>
+      <w:numFmt w:val="lowerLetter"/>
+      <w:lvlText w:val="%9."/>
+      <w:lvlJc w:val="left"/>
+      <w:pPr>
+        <w:tabs>
+          <w:tab w:val="num" w:pos="3930"/>
+        </w:tabs>
+        <w:ind w:left="3930" w:hanging="397"/>
+      </w:pPr>
+      <w:rPr/>
+    </w:lvl>
+  </w:abstractNum>
+  <w:abstractNum w:abstractNumId="7">
     <w:lvl w:ilvl="0">
       <w:start w:val="1"/>
       <w:numFmt w:val="none"/>
@@ -1457,6 +1873,9 @@
   <w:num w:numId="6">
     <w:abstractNumId w:val="6"/>
   </w:num>
+  <w:num w:numId="7">
+    <w:abstractNumId w:val="7"/>
+  </w:num>
 </w:numbering>
 </file>
 
@@ -1465,7 +1884,7 @@
   <w:docDefaults>
     <w:rPrDefault>
       <w:rPr>
-        <w:rFonts w:ascii="Georgia" w:hAnsi="Georgia" w:eastAsia="" w:cs="" w:cstheme="minorBidi" w:eastAsiaTheme="minorHAnsi" w:hAnsiTheme="minorHAnsi"/>
+        <w:rFonts w:ascii="Georgia" w:hAnsi="Georgia" w:eastAsia="Arial" w:cs="DejaVu Sans" w:cstheme="minorBidi" w:eastAsiaTheme="minorHAnsi" w:hAnsiTheme="minorHAnsi"/>
         <w:sz w:val="21"/>
         <w:szCs w:val="22"/>
         <w:lang w:val="es-ES" w:eastAsia="en-US" w:bidi="ar-SA"/>
@@ -1482,12 +1901,13 @@
     <w:qFormat/>
     <w:pPr>
       <w:widowControl/>
+      <w:suppressAutoHyphens w:val="true"/>
       <w:bidi w:val="0"/>
       <w:spacing w:lineRule="atLeast" w:line="240" w:before="0" w:after="120"/>
       <w:jc w:val="left"/>
     </w:pPr>
     <w:rPr>
-      <w:rFonts w:ascii="Georgia" w:hAnsi="Georgia" w:eastAsia="" w:cs="" w:cstheme="minorBidi" w:eastAsiaTheme="minorHAnsi" w:hAnsiTheme="minorHAnsi"/>
+      <w:rFonts w:ascii="Georgia" w:hAnsi="Georgia" w:eastAsia="Arial" w:cs="DejaVu Sans" w:cstheme="minorBidi" w:eastAsiaTheme="minorHAnsi" w:hAnsiTheme="minorHAnsi"/>
       <w:color w:val="auto"/>
       <w:kern w:val="0"/>
       <w:sz w:val="21"/>
@@ -1502,6 +1922,18 @@
       <w:rFonts w:ascii="Consolas" w:hAnsi="Consolas"/>
       <w:sz w:val="22"/>
     </w:rPr>
+  </w:style>
+  <w:style w:type="character" w:styleId="Bolos">
+    <w:name w:val="Bolos"/>
+    <w:qFormat/>
+    <w:rPr>
+      <w:rFonts w:ascii="OpenSymbol" w:hAnsi="OpenSymbol" w:eastAsia="OpenSymbol" w:cs="OpenSymbol"/>
+    </w:rPr>
+  </w:style>
+  <w:style w:type="character" w:styleId="Smbolosdenumeracin">
+    <w:name w:val="Símbolos de numeración"/>
+    <w:qFormat/>
+    <w:rPr/>
   </w:style>
   <w:style w:type="paragraph" w:styleId="Ttulo">
     <w:name w:val="Título"/>
@@ -1560,6 +1992,14 @@
     <w:rPr>
       <w:rFonts w:ascii="Source Sans Pro" w:hAnsi="Source Sans Pro" w:cs="Arial Unicode MS"/>
     </w:rPr>
+  </w:style>
+  <w:style w:type="numbering" w:styleId="Bolo">
+    <w:name w:val="Bolo ➢"/>
+    <w:qFormat/>
+  </w:style>
+  <w:style w:type="numbering" w:styleId="Numeracinabc">
+    <w:name w:val="Numeración abc"/>
+    <w:qFormat/>
   </w:style>
 </w:styles>
 </file>

</xml_diff>

<commit_message>
Actualización de los principios del diseño documental.
</commit_message>
<xml_diff>
--- a/desarrollo/fuentesIA/Principios_diseño_documental.docx
+++ b/desarrollo/fuentesIA/Principios_diseño_documental.docx
@@ -7,22 +7,21 @@
         <w:pStyle w:val="Normal"/>
         <w:spacing w:lineRule="auto" w:line="360" w:before="0" w:after="210"/>
         <w:rPr>
+          <w:rFonts w:ascii="Source Sans Pro" w:hAnsi="Source Sans Pro"/>
+        </w:rPr>
+      </w:pPr>
+      <w:r>
+        <w:rPr>
+          <w:rFonts w:eastAsia="inter" w:cs="inter" w:ascii="Source Sans Pro" w:hAnsi="Source Sans Pro"/>
+          <w:color w:val="000000"/>
           <w:sz w:val="32"/>
           <w:szCs w:val="32"/>
         </w:rPr>
-      </w:pPr>
-      <w:r>
-        <w:rPr>
-          <w:rFonts w:eastAsia="inter" w:cs="inter" w:ascii="inter" w:hAnsi="inter"/>
-          <w:color w:val="000000"/>
-          <w:sz w:val="32"/>
-          <w:szCs w:val="32"/>
-        </w:rPr>
         <w:t xml:space="preserve">🎯 </w:t>
       </w:r>
       <w:r>
         <w:rPr>
-          <w:rFonts w:eastAsia="inter" w:cs="inter" w:ascii="inter" w:hAnsi="inter"/>
+          <w:rFonts w:eastAsia="inter" w:cs="inter" w:ascii="Source Sans Pro" w:hAnsi="Source Sans Pro"/>
           <w:b/>
           <w:color w:val="000000"/>
           <w:sz w:val="32"/>
@@ -37,214 +36,21 @@
         <w:spacing w:lineRule="auto" w:line="360" w:before="315" w:after="105"/>
         <w:ind w:left="-30"/>
         <w:jc w:val="left"/>
-        <w:rPr/>
-      </w:pPr>
-      <w:bookmarkStart w:id="0" w:name="bm_0_principio_fundamental_núcleo_fd5ba2"/>
-      <w:r>
-        <w:rPr>
-          <w:rFonts w:eastAsia="inter" w:cs="inter" w:ascii="inter" w:hAnsi="inter"/>
-          <w:b/>
+        <w:rPr>
+          <w:rFonts w:ascii="Source Sans Pro" w:hAnsi="Source Sans Pro"/>
+          <w:b w:val="false"/>
+          <w:bCs w:val="false"/>
+        </w:rPr>
+      </w:pPr>
+      <w:r>
+        <w:rPr>
+          <w:rFonts w:eastAsia="inter" w:cs="inter" w:ascii="Source Sans Pro" w:hAnsi="Source Sans Pro"/>
+          <w:b w:val="false"/>
+          <w:bCs w:val="false"/>
           <w:color w:val="000000"/>
           <w:sz w:val="24"/>
         </w:rPr>
-        <w:t>0. Principio fundamental: Núcleo documental del sistema</w:t>
-      </w:r>
-      <w:bookmarkEnd w:id="0"/>
-    </w:p>
-    <w:p>
-      <w:pPr>
-        <w:pStyle w:val="Normal"/>
-        <w:numPr>
-          <w:ilvl w:val="0"/>
-          <w:numId w:val="1"/>
-        </w:numPr>
-        <w:spacing w:lineRule="auto" w:line="360" w:before="105" w:after="105"/>
-        <w:rPr/>
-      </w:pPr>
-      <w:r>
-        <w:rPr>
-          <w:rFonts w:eastAsia="inter" w:cs="inter" w:ascii="inter" w:hAnsi="inter"/>
-          <w:b/>
-          <w:color w:val="000000"/>
-          <w:sz w:val="21"/>
-        </w:rPr>
-        <w:t>La tramitación administrativa se reduce a documentos organizados por fechas</w:t>
-      </w:r>
-      <w:r>
-        <w:rPr>
-          <w:rFonts w:eastAsia="inter" w:cs="inter" w:ascii="inter" w:hAnsi="inter"/>
-          <w:color w:val="000000"/>
-          <w:sz w:val="21"/>
-        </w:rPr>
-        <w:t xml:space="preserve">: La aplicación NO gestiona "tareas abstractas" sino que es un </w:t>
-      </w:r>
-      <w:r>
-        <w:rPr>
-          <w:rFonts w:eastAsia="inter" w:cs="inter" w:ascii="inter" w:hAnsi="inter"/>
-          <w:b/>
-          <w:color w:val="000000"/>
-          <w:sz w:val="21"/>
-        </w:rPr>
-        <w:t>gestor documental estructurado temporalmente</w:t>
-      </w:r>
-    </w:p>
-    <w:p>
-      <w:pPr>
-        <w:pStyle w:val="Normal"/>
-        <w:numPr>
-          <w:ilvl w:val="0"/>
-          <w:numId w:val="1"/>
-        </w:numPr>
-        <w:spacing w:lineRule="auto" w:line="360" w:before="105" w:after="105"/>
-        <w:rPr/>
-      </w:pPr>
-      <w:r>
-        <w:rPr>
-          <w:rFonts w:eastAsia="inter" w:cs="inter" w:ascii="inter" w:hAnsi="inter"/>
-          <w:color w:val="000000"/>
-          <w:sz w:val="21"/>
-        </w:rPr>
-        <w:t xml:space="preserve">El procedimiento administrativo real consiste en: </w:t>
-      </w:r>
-      <w:r>
-        <w:rPr>
-          <w:rFonts w:eastAsia="inter" w:cs="inter" w:ascii="inter" w:hAnsi="inter"/>
-          <w:b/>
-          <w:color w:val="000000"/>
-          <w:sz w:val="21"/>
-        </w:rPr>
-        <w:t>documentos</w:t>
-      </w:r>
-      <w:r>
-        <w:rPr>
-          <w:rFonts w:eastAsia="inter" w:cs="inter" w:ascii="inter" w:hAnsi="inter"/>
-          <w:color w:val="000000"/>
-          <w:sz w:val="21"/>
-        </w:rPr>
-        <w:t xml:space="preserve"> (qué se dice), </w:t>
-      </w:r>
-      <w:r>
-        <w:rPr>
-          <w:rFonts w:eastAsia="inter" w:cs="inter" w:ascii="inter" w:hAnsi="inter"/>
-          <w:b/>
-          <w:color w:val="000000"/>
-          <w:sz w:val="21"/>
-        </w:rPr>
-        <w:t>fechas</w:t>
-      </w:r>
-      <w:r>
-        <w:rPr>
-          <w:rFonts w:eastAsia="inter" w:cs="inter" w:ascii="inter" w:hAnsi="inter"/>
-          <w:color w:val="000000"/>
-          <w:sz w:val="21"/>
-        </w:rPr>
-        <w:t xml:space="preserve"> (cuándo se dice), </w:t>
-      </w:r>
-      <w:r>
-        <w:rPr>
-          <w:rFonts w:eastAsia="inter" w:cs="inter" w:ascii="inter" w:hAnsi="inter"/>
-          <w:b/>
-          <w:color w:val="000000"/>
-          <w:sz w:val="21"/>
-        </w:rPr>
-        <w:t>plazos</w:t>
-      </w:r>
-      <w:r>
-        <w:rPr>
-          <w:rFonts w:eastAsia="inter" w:cs="inter" w:ascii="inter" w:hAnsi="inter"/>
-          <w:color w:val="000000"/>
-          <w:sz w:val="21"/>
-        </w:rPr>
-        <w:t xml:space="preserve"> (cuánto tiempo hay), </w:t>
-      </w:r>
-      <w:r>
-        <w:rPr>
-          <w:rFonts w:eastAsia="inter" w:cs="inter" w:ascii="inter" w:hAnsi="inter"/>
-          <w:b/>
-          <w:color w:val="000000"/>
-          <w:sz w:val="21"/>
-        </w:rPr>
-        <w:t>destinatarios</w:t>
-      </w:r>
-      <w:r>
-        <w:rPr>
-          <w:rFonts w:eastAsia="inter" w:cs="inter" w:ascii="inter" w:hAnsi="inter"/>
-          <w:color w:val="000000"/>
-          <w:sz w:val="21"/>
-        </w:rPr>
-        <w:t xml:space="preserve"> (a quién se dirige)</w:t>
-      </w:r>
-    </w:p>
-    <w:p>
-      <w:pPr>
-        <w:pStyle w:val="Normal"/>
-        <w:numPr>
-          <w:ilvl w:val="0"/>
-          <w:numId w:val="1"/>
-        </w:numPr>
-        <w:spacing w:lineRule="auto" w:line="360" w:before="105" w:after="105"/>
-        <w:rPr/>
-      </w:pPr>
-      <w:r>
-        <w:rPr>
-          <w:rFonts w:eastAsia="inter" w:cs="inter" w:ascii="inter" w:hAnsi="inter"/>
-          <w:color w:val="000000"/>
-          <w:sz w:val="21"/>
-        </w:rPr>
-        <w:t xml:space="preserve">Las tareas son simplemente </w:t>
-      </w:r>
-      <w:r>
-        <w:rPr>
-          <w:rFonts w:eastAsia="inter" w:cs="inter" w:ascii="inter" w:hAnsi="inter"/>
-          <w:b/>
-          <w:color w:val="000000"/>
-          <w:sz w:val="21"/>
-        </w:rPr>
-        <w:t>operaciones sobre documentos</w:t>
-      </w:r>
-      <w:r>
-        <w:rPr>
-          <w:rFonts w:eastAsia="inter" w:cs="inter" w:ascii="inter" w:hAnsi="inter"/>
-          <w:color w:val="000000"/>
-          <w:sz w:val="21"/>
-        </w:rPr>
-        <w:t>: REDACTAR (crearlos), ANALIZAR (validarlos), FIRMAR (autorizarlos), NOTIFICAR/PUBLICAR (enviarlos), REGISTRAR (recibirlos), ESPERAR_PLAZO (aguardar su efecto temporal)</w:t>
-      </w:r>
-    </w:p>
-    <w:p>
-      <w:pPr>
-        <w:pStyle w:val="Normal"/>
-        <w:numPr>
-          <w:ilvl w:val="0"/>
-          <w:numId w:val="1"/>
-        </w:numPr>
-        <w:spacing w:lineRule="auto" w:line="360" w:before="105" w:after="105"/>
-        <w:rPr/>
-      </w:pPr>
-      <w:r>
-        <w:rPr>
-          <w:rFonts w:eastAsia="inter" w:cs="inter" w:ascii="inter" w:hAnsi="inter"/>
-          <w:color w:val="000000"/>
-          <w:sz w:val="21"/>
-        </w:rPr>
-        <w:t xml:space="preserve">La estructura EXPEDIENTE → SOLICITUD → FASE → TRÁMITE → TAREA es un </w:t>
-      </w:r>
-      <w:r>
-        <w:rPr>
-          <w:rFonts w:eastAsia="inter" w:cs="inter" w:ascii="inter" w:hAnsi="inter"/>
-          <w:b/>
-          <w:color w:val="000000"/>
-          <w:sz w:val="21"/>
-        </w:rPr>
-        <w:t>contenedor organizativo</w:t>
-      </w:r>
-      <w:r>
-        <w:rPr>
-          <w:rFonts w:eastAsia="inter" w:cs="inter" w:ascii="inter" w:hAnsi="inter"/>
-          <w:color w:val="000000"/>
-          <w:sz w:val="21"/>
-        </w:rPr>
-        <w:t xml:space="preserve"> que da contexto procedimental a los documentos y sus fechas administrativas</w:t>
+        <w:t>Fecha actualización: 30/12/2025</w:t>
       </w:r>
     </w:p>
     <w:p>
@@ -253,62 +59,59 @@
         <w:spacing w:lineRule="auto" w:line="360" w:before="315" w:after="105"/>
         <w:ind w:left="-30"/>
         <w:jc w:val="left"/>
-        <w:rPr/>
-      </w:pPr>
-      <w:bookmarkStart w:id="1" w:name="bm_1_estructura_minimalista"/>
-      <w:r>
-        <w:rPr>
-          <w:rFonts w:eastAsia="inter" w:cs="inter" w:ascii="inter" w:hAnsi="inter"/>
+        <w:rPr>
+          <w:rFonts w:ascii="Source Sans Pro" w:hAnsi="Source Sans Pro"/>
+        </w:rPr>
+      </w:pPr>
+      <w:bookmarkStart w:id="0" w:name="bm_0_principio_fundamental_núcleo_fd5ba2"/>
+      <w:r>
+        <w:rPr>
+          <w:rFonts w:eastAsia="inter" w:cs="inter" w:ascii="Source Sans Pro" w:hAnsi="Source Sans Pro"/>
           <w:b/>
           <w:color w:val="000000"/>
           <w:sz w:val="24"/>
         </w:rPr>
-        <w:t>1. Estructura minimalista</w:t>
-      </w:r>
-      <w:bookmarkEnd w:id="1"/>
+        <w:t>0. Principio fundamental: Núcleo documental del sistema</w:t>
+      </w:r>
+      <w:bookmarkEnd w:id="0"/>
     </w:p>
     <w:p>
       <w:pPr>
         <w:pStyle w:val="Normal"/>
         <w:numPr>
           <w:ilvl w:val="0"/>
-          <w:numId w:val="2"/>
-        </w:numPr>
-        <w:spacing w:lineRule="auto" w:line="360" w:before="105" w:after="105"/>
-        <w:rPr>
-          <w:b w:val="false"/>
-          <w:bCs w:val="false"/>
-        </w:rPr>
-      </w:pPr>
-      <w:r>
-        <w:rPr>
-          <w:rFonts w:eastAsia="inter" w:cs="inter" w:ascii="inter" w:hAnsi="inter"/>
-          <w:b/>
-          <w:bCs/>
-          <w:color w:val="000000"/>
-          <w:sz w:val="21"/>
-        </w:rPr>
-        <w:t xml:space="preserve">Documento pertenece al EXPEDIENTE y puede </w:t>
-      </w:r>
-      <w:r>
-        <w:rPr>
-          <w:rFonts w:eastAsia="inter" w:cs="inter" w:ascii="inter" w:hAnsi="inter"/>
-          <w:b/>
-          <w:bCs/>
-          <w:color w:val="000000"/>
-          <w:sz w:val="21"/>
-        </w:rPr>
-        <w:t>(debe)</w:t>
-      </w:r>
-      <w:r>
-        <w:rPr>
-          <w:rFonts w:eastAsia="inter" w:cs="inter" w:ascii="inter" w:hAnsi="inter"/>
-          <w:b/>
-          <w:bCs/>
-          <w:color w:val="000000"/>
-          <w:sz w:val="21"/>
-        </w:rPr>
-        <w:t xml:space="preserve"> vincularse a TAREA</w:t>
+          <w:numId w:val="1"/>
+        </w:numPr>
+        <w:spacing w:lineRule="auto" w:line="360" w:before="105" w:after="105"/>
+        <w:rPr>
+          <w:rFonts w:ascii="Source Sans Pro" w:hAnsi="Source Sans Pro"/>
+        </w:rPr>
+      </w:pPr>
+      <w:r>
+        <w:rPr>
+          <w:rFonts w:eastAsia="inter" w:cs="inter" w:ascii="Source Sans Pro" w:hAnsi="Source Sans Pro"/>
+          <w:b/>
+          <w:color w:val="000000"/>
+          <w:sz w:val="21"/>
+        </w:rPr>
+        <w:t>La tramitación administrativa se reduce a documentos organizados por fechas</w:t>
+      </w:r>
+      <w:r>
+        <w:rPr>
+          <w:rFonts w:eastAsia="inter" w:cs="inter" w:ascii="Source Sans Pro" w:hAnsi="Source Sans Pro"/>
+          <w:color w:val="000000"/>
+          <w:sz w:val="21"/>
+        </w:rPr>
+        <w:t xml:space="preserve">: La aplicación NO gestiona "tareas abstractas" sino que es un </w:t>
+      </w:r>
+      <w:r>
+        <w:rPr>
+          <w:rFonts w:eastAsia="inter" w:cs="inter" w:ascii="Source Sans Pro" w:hAnsi="Source Sans Pro"/>
+          <w:b/>
+          <w:color w:val="000000"/>
+          <w:sz w:val="21"/>
+        </w:rPr>
+        <w:t>gestor documental estructurado temporalmente</w:t>
       </w:r>
     </w:p>
     <w:p>
@@ -316,23 +119,88 @@
         <w:pStyle w:val="Normal"/>
         <w:numPr>
           <w:ilvl w:val="0"/>
-          <w:numId w:val="2"/>
-        </w:numPr>
-        <w:spacing w:lineRule="auto" w:line="360" w:before="105" w:after="105"/>
-        <w:rPr>
-          <w:b w:val="false"/>
-          <w:bCs w:val="false"/>
-        </w:rPr>
-      </w:pPr>
-      <w:r>
-        <w:rPr>
-          <w:rFonts w:eastAsia="inter" w:cs="inter" w:ascii="inter" w:hAnsi="inter"/>
-          <w:b w:val="false"/>
-          <w:bCs w:val="false"/>
-          <w:color w:val="000000"/>
-          <w:sz w:val="21"/>
-        </w:rPr>
-        <w:t>Navegación principal: EXPEDIENTE → DOCUMENTO (vínculo directo)</w:t>
+          <w:numId w:val="1"/>
+        </w:numPr>
+        <w:spacing w:lineRule="auto" w:line="360" w:before="105" w:after="105"/>
+        <w:rPr>
+          <w:rFonts w:ascii="Source Sans Pro" w:hAnsi="Source Sans Pro"/>
+        </w:rPr>
+      </w:pPr>
+      <w:r>
+        <w:rPr>
+          <w:rFonts w:eastAsia="inter" w:cs="inter" w:ascii="Source Sans Pro" w:hAnsi="Source Sans Pro"/>
+          <w:color w:val="000000"/>
+          <w:sz w:val="21"/>
+        </w:rPr>
+        <w:t xml:space="preserve">El procedimiento administrativo real consiste en: </w:t>
+      </w:r>
+      <w:r>
+        <w:rPr>
+          <w:rFonts w:eastAsia="inter" w:cs="inter" w:ascii="Source Sans Pro" w:hAnsi="Source Sans Pro"/>
+          <w:b/>
+          <w:color w:val="000000"/>
+          <w:sz w:val="21"/>
+        </w:rPr>
+        <w:t>documentos</w:t>
+      </w:r>
+      <w:r>
+        <w:rPr>
+          <w:rFonts w:eastAsia="inter" w:cs="inter" w:ascii="Source Sans Pro" w:hAnsi="Source Sans Pro"/>
+          <w:color w:val="000000"/>
+          <w:sz w:val="21"/>
+        </w:rPr>
+        <w:t xml:space="preserve"> (qué se dice), </w:t>
+      </w:r>
+      <w:r>
+        <w:rPr>
+          <w:rFonts w:eastAsia="inter" w:cs="inter" w:ascii="Source Sans Pro" w:hAnsi="Source Sans Pro"/>
+          <w:b/>
+          <w:color w:val="000000"/>
+          <w:sz w:val="21"/>
+        </w:rPr>
+        <w:t>fechas</w:t>
+      </w:r>
+      <w:r>
+        <w:rPr>
+          <w:rFonts w:eastAsia="inter" w:cs="inter" w:ascii="Source Sans Pro" w:hAnsi="Source Sans Pro"/>
+          <w:color w:val="000000"/>
+          <w:sz w:val="21"/>
+        </w:rPr>
+        <w:t xml:space="preserve"> (cuándo se dice), </w:t>
+      </w:r>
+      <w:r>
+        <w:rPr>
+          <w:rFonts w:eastAsia="inter" w:cs="inter" w:ascii="Source Sans Pro" w:hAnsi="Source Sans Pro"/>
+          <w:b/>
+          <w:color w:val="000000"/>
+          <w:sz w:val="21"/>
+        </w:rPr>
+        <w:t>plazos</w:t>
+      </w:r>
+      <w:r>
+        <w:rPr>
+          <w:rFonts w:eastAsia="inter" w:cs="inter" w:ascii="Source Sans Pro" w:hAnsi="Source Sans Pro"/>
+          <w:color w:val="000000"/>
+          <w:sz w:val="21"/>
+        </w:rPr>
+        <w:t xml:space="preserve"> (cuánto tiempo hay), </w:t>
+      </w:r>
+      <w:r>
+        <w:rPr>
+          <w:rFonts w:eastAsia="inter" w:cs="inter" w:ascii="Source Sans Pro" w:hAnsi="Source Sans Pro"/>
+          <w:b/>
+          <w:color w:val="000000"/>
+          <w:sz w:val="21"/>
+        </w:rPr>
+        <w:t>destinatarios</w:t>
+      </w:r>
+      <w:r>
+        <w:rPr>
+          <w:rFonts w:eastAsia="inter" w:cs="inter" w:ascii="Source Sans Pro" w:hAnsi="Source Sans Pro"/>
+          <w:color w:val="000000"/>
+          <w:sz w:val="21"/>
+        </w:rPr>
+        <w:t xml:space="preserve"> (a quién se dirige)</w:t>
       </w:r>
     </w:p>
     <w:p>
@@ -340,23 +208,37 @@
         <w:pStyle w:val="Normal"/>
         <w:numPr>
           <w:ilvl w:val="0"/>
-          <w:numId w:val="2"/>
-        </w:numPr>
-        <w:spacing w:lineRule="auto" w:line="360" w:before="105" w:after="105"/>
-        <w:rPr>
-          <w:b w:val="false"/>
-          <w:bCs w:val="false"/>
-        </w:rPr>
-      </w:pPr>
-      <w:r>
-        <w:rPr>
-          <w:rFonts w:eastAsia="inter" w:cs="inter" w:ascii="inter" w:hAnsi="inter"/>
-          <w:b w:val="false"/>
-          <w:bCs w:val="false"/>
-          <w:color w:val="000000"/>
-          <w:sz w:val="21"/>
-        </w:rPr>
-        <w:t>Navegación contextual: SOLICITUD → FASE → TRÁMITE → TAREA → DOCUMENTO (cuando el documento ya está procesado)</w:t>
+          <w:numId w:val="1"/>
+        </w:numPr>
+        <w:spacing w:lineRule="auto" w:line="360" w:before="105" w:after="105"/>
+        <w:rPr>
+          <w:rFonts w:ascii="Source Sans Pro" w:hAnsi="Source Sans Pro"/>
+        </w:rPr>
+      </w:pPr>
+      <w:r>
+        <w:rPr>
+          <w:rFonts w:eastAsia="inter" w:cs="inter" w:ascii="Source Sans Pro" w:hAnsi="Source Sans Pro"/>
+          <w:color w:val="000000"/>
+          <w:sz w:val="21"/>
+        </w:rPr>
+        <w:t xml:space="preserve">Las tareas son simplemente </w:t>
+      </w:r>
+      <w:r>
+        <w:rPr>
+          <w:rFonts w:eastAsia="inter" w:cs="inter" w:ascii="Source Sans Pro" w:hAnsi="Source Sans Pro"/>
+          <w:b/>
+          <w:color w:val="000000"/>
+          <w:sz w:val="21"/>
+        </w:rPr>
+        <w:t>operaciones sobre documentos</w:t>
+      </w:r>
+      <w:r>
+        <w:rPr>
+          <w:rFonts w:eastAsia="inter" w:cs="inter" w:ascii="Source Sans Pro" w:hAnsi="Source Sans Pro"/>
+          <w:color w:val="000000"/>
+          <w:sz w:val="21"/>
+        </w:rPr>
+        <w:t>: REDACTAR (crearlos), ANALIZAR (validarlos), FIRMAR (autorizarlos), NOTIFICAR/PUBLICAR (enviarlos), REGISTRAR (recibirlos), ESPERAR_PLAZO (aguardar su efecto temporal)</w:t>
       </w:r>
     </w:p>
     <w:p>
@@ -364,57 +246,37 @@
         <w:pStyle w:val="Normal"/>
         <w:numPr>
           <w:ilvl w:val="0"/>
-          <w:numId w:val="2"/>
-        </w:numPr>
-        <w:spacing w:lineRule="auto" w:line="360" w:before="105" w:after="105"/>
-        <w:rPr>
-          <w:b w:val="false"/>
-          <w:bCs w:val="false"/>
-        </w:rPr>
-      </w:pPr>
-      <w:r>
-        <w:rPr>
-          <w:rFonts w:eastAsia="inter" w:cs="inter" w:ascii="inter" w:hAnsi="inter"/>
-          <w:b/>
-          <w:bCs/>
-          <w:color w:val="000000"/>
-          <w:sz w:val="21"/>
-        </w:rPr>
-        <w:t>Estado Dual</w:t>
-      </w:r>
-      <w:r>
-        <w:rPr>
-          <w:rFonts w:eastAsia="inter" w:cs="inter" w:ascii="inter" w:hAnsi="inter"/>
-          <w:b w:val="false"/>
-          <w:bCs w:val="false"/>
-          <w:color w:val="000000"/>
-          <w:sz w:val="21"/>
-        </w:rPr>
-        <w:t>: Un documento con TAREA_ORIGEN_ID = NULL está en "Hall de Entrada" (pendiente de clasificar). Con TAREA_ORIGEN_ID válido, está integrado en el flujo procedimental.</w:t>
-      </w:r>
-    </w:p>
-    <w:p>
-      <w:pPr>
-        <w:pStyle w:val="Normal"/>
-        <w:numPr>
-          <w:ilvl w:val="0"/>
-          <w:numId w:val="2"/>
-        </w:numPr>
-        <w:spacing w:lineRule="auto" w:line="360" w:before="105" w:after="105"/>
-        <w:rPr>
-          <w:b w:val="false"/>
-          <w:bCs w:val="false"/>
-        </w:rPr>
-      </w:pPr>
-      <w:r>
-        <w:rPr>
-          <w:rFonts w:eastAsia="inter" w:cs="inter" w:ascii="inter" w:hAnsi="inter"/>
-          <w:b w:val="false"/>
-          <w:bCs w:val="false"/>
-          <w:color w:val="000000"/>
-          <w:sz w:val="21"/>
-        </w:rPr>
-        <w:t>Sin campos intermedios redundantes (FASE_ID, TRAMITE_ID se deducen de la Tarea)</w:t>
+          <w:numId w:val="1"/>
+        </w:numPr>
+        <w:spacing w:lineRule="auto" w:line="360" w:before="105" w:after="105"/>
+        <w:rPr>
+          <w:rFonts w:ascii="Source Sans Pro" w:hAnsi="Source Sans Pro"/>
+        </w:rPr>
+      </w:pPr>
+      <w:r>
+        <w:rPr>
+          <w:rFonts w:eastAsia="inter" w:cs="inter" w:ascii="Source Sans Pro" w:hAnsi="Source Sans Pro"/>
+          <w:color w:val="000000"/>
+          <w:sz w:val="21"/>
+        </w:rPr>
+        <w:t xml:space="preserve">La estructura EXPEDIENTE → SOLICITUD → FASE → TRÁMITE → TAREA es un </w:t>
+      </w:r>
+      <w:r>
+        <w:rPr>
+          <w:rFonts w:eastAsia="inter" w:cs="inter" w:ascii="Source Sans Pro" w:hAnsi="Source Sans Pro"/>
+          <w:b/>
+          <w:color w:val="000000"/>
+          <w:sz w:val="21"/>
+        </w:rPr>
+        <w:t>contenedor organizativo</w:t>
+      </w:r>
+      <w:r>
+        <w:rPr>
+          <w:rFonts w:eastAsia="inter" w:cs="inter" w:ascii="Source Sans Pro" w:hAnsi="Source Sans Pro"/>
+          <w:color w:val="000000"/>
+          <w:sz w:val="21"/>
+        </w:rPr>
+        <w:t xml:space="preserve"> que da contexto procedimental a los documentos y sus fechas administrativas</w:t>
       </w:r>
     </w:p>
     <w:p>
@@ -423,63 +285,53 @@
         <w:spacing w:lineRule="auto" w:line="360" w:before="315" w:after="105"/>
         <w:ind w:left="-30"/>
         <w:jc w:val="left"/>
-        <w:rPr/>
-      </w:pPr>
-      <w:bookmarkStart w:id="2" w:name="bm_2_fechas_administrativas"/>
-      <w:r>
-        <w:rPr>
-          <w:rFonts w:eastAsia="inter" w:cs="inter" w:ascii="inter" w:hAnsi="inter"/>
+        <w:rPr>
+          <w:rFonts w:ascii="Source Sans Pro" w:hAnsi="Source Sans Pro"/>
+        </w:rPr>
+      </w:pPr>
+      <w:bookmarkStart w:id="1" w:name="bm_1_estructura_minimalista"/>
+      <w:r>
+        <w:rPr>
+          <w:rFonts w:eastAsia="inter" w:cs="inter" w:ascii="Source Sans Pro" w:hAnsi="Source Sans Pro"/>
           <w:b/>
           <w:color w:val="000000"/>
           <w:sz w:val="24"/>
         </w:rPr>
-        <w:t>2. Fechas administrativas</w:t>
-      </w:r>
-      <w:bookmarkEnd w:id="2"/>
+        <w:t>1. Estructura minimalista</w:t>
+      </w:r>
+      <w:bookmarkEnd w:id="1"/>
     </w:p>
     <w:p>
       <w:pPr>
         <w:pStyle w:val="Normal"/>
         <w:numPr>
           <w:ilvl w:val="0"/>
-          <w:numId w:val="3"/>
-        </w:numPr>
-        <w:spacing w:lineRule="auto" w:line="360" w:before="105" w:after="105"/>
-        <w:rPr/>
-      </w:pPr>
-      <w:r>
-        <w:rPr>
-          <w:rFonts w:eastAsia="inter" w:cs="inter" w:ascii="inter" w:hAnsi="inter"/>
-          <w:b/>
-          <w:color w:val="000000"/>
-          <w:sz w:val="21"/>
-        </w:rPr>
-        <w:t>Definición</w:t>
-      </w:r>
-      <w:r>
-        <w:rPr>
-          <w:rFonts w:eastAsia="inter" w:cs="inter" w:ascii="inter" w:hAnsi="inter"/>
-          <w:color w:val="000000"/>
-          <w:sz w:val="21"/>
-        </w:rPr>
-        <w:t xml:space="preserve">: Fecha administrativa es la fecha del </w:t>
-      </w:r>
-      <w:r>
-        <w:rPr>
-          <w:rFonts w:eastAsia="inter" w:cs="inter" w:ascii="inter" w:hAnsi="inter"/>
-          <w:b/>
-          <w:color w:val="000000"/>
-          <w:sz w:val="21"/>
-        </w:rPr>
-        <w:t>acto jurídico-administrativo</w:t>
-      </w:r>
-      <w:r>
-        <w:rPr>
-          <w:rFonts w:eastAsia="inter" w:cs="inter" w:ascii="inter" w:hAnsi="inter"/>
-          <w:color w:val="000000"/>
-          <w:sz w:val="21"/>
-        </w:rPr>
-        <w:t xml:space="preserve"> que da valor procedimental a la acción, NO la fecha de gestión interna</w:t>
+          <w:numId w:val="2"/>
+        </w:numPr>
+        <w:spacing w:lineRule="auto" w:line="360" w:before="105" w:after="105"/>
+        <w:rPr>
+          <w:rFonts w:ascii="Source Sans Pro" w:hAnsi="Source Sans Pro"/>
+        </w:rPr>
+      </w:pPr>
+      <w:r>
+        <w:rPr>
+          <w:rFonts w:eastAsia="inter" w:cs="inter" w:ascii="Source Sans Pro" w:hAnsi="Source Sans Pro"/>
+          <w:b/>
+          <w:bCs/>
+          <w:color w:val="000000"/>
+          <w:sz w:val="21"/>
+        </w:rPr>
+        <w:t xml:space="preserve">Documento pertenece al EXPEDIENTE </w:t>
+      </w:r>
+      <w:r>
+        <w:rPr>
+          <w:rFonts w:eastAsia="inter" w:cs="inter" w:ascii="Source Sans Pro" w:hAnsi="Source Sans Pro"/>
+          <w:b/>
+          <w:bCs/>
+          <w:color w:val="000000"/>
+          <w:sz w:val="21"/>
+        </w:rPr>
+        <w:t>y en si mismo es agnóstico a quien lo creó, quién lo consume, o si es un documento tipo proyecto o no. Solo es un pool de archivos del expediente.</w:t>
       </w:r>
     </w:p>
     <w:p>
@@ -487,292 +339,65 @@
         <w:pStyle w:val="Normal"/>
         <w:numPr>
           <w:ilvl w:val="0"/>
-          <w:numId w:val="3"/>
-        </w:numPr>
-        <w:spacing w:lineRule="auto" w:line="360" w:before="105" w:after="105"/>
-        <w:rPr/>
-      </w:pPr>
-      <w:r>
-        <w:rPr>
-          <w:rFonts w:eastAsia="inter" w:cs="inter" w:ascii="inter" w:hAnsi="inter"/>
-          <w:color w:val="000000"/>
-          <w:sz w:val="21"/>
-        </w:rPr>
-        <w:t xml:space="preserve">Viven en </w:t>
-      </w:r>
-      <w:r>
-        <w:rPr>
-          <w:rStyle w:val="VerbatimChar"/>
-          <w:rFonts w:eastAsia="ibm plex mono" w:cs="ibm plex mono" w:ascii="ibm plex mono" w:hAnsi="ibm plex mono"/>
-          <w:color w:val="000000"/>
-          <w:sz w:val="18"/>
-          <w:shd w:fill="F8F8FA" w:val="clear"/>
-        </w:rPr>
-        <w:t>TAREA.FECHAINICIO</w:t>
-      </w:r>
-      <w:r>
-        <w:rPr>
-          <w:rFonts w:eastAsia="inter" w:cs="inter" w:ascii="inter" w:hAnsi="inter"/>
-          <w:color w:val="000000"/>
-          <w:sz w:val="21"/>
-        </w:rPr>
-        <w:t xml:space="preserve"> (inicio del acto) y </w:t>
-      </w:r>
-      <w:r>
-        <w:rPr>
-          <w:rStyle w:val="VerbatimChar"/>
-          <w:rFonts w:eastAsia="ibm plex mono" w:cs="ibm plex mono" w:ascii="ibm plex mono" w:hAnsi="ibm plex mono"/>
-          <w:color w:val="000000"/>
-          <w:sz w:val="18"/>
-          <w:shd w:fill="F8F8FA" w:val="clear"/>
-        </w:rPr>
-        <w:t>TAREA.FECHAFIN</w:t>
-      </w:r>
-      <w:r>
-        <w:rPr>
-          <w:rFonts w:eastAsia="inter" w:cs="inter" w:ascii="inter" w:hAnsi="inter"/>
-          <w:color w:val="000000"/>
-          <w:sz w:val="21"/>
-        </w:rPr>
-        <w:t xml:space="preserve"> (finalización del acto)</w:t>
-      </w:r>
-    </w:p>
-    <w:p>
-      <w:pPr>
-        <w:pStyle w:val="Normal"/>
-        <w:numPr>
-          <w:ilvl w:val="0"/>
-          <w:numId w:val="3"/>
-        </w:numPr>
-        <w:spacing w:lineRule="auto" w:line="360" w:before="105" w:after="105"/>
-        <w:rPr/>
-      </w:pPr>
-      <w:r>
-        <w:rPr>
-          <w:rFonts w:eastAsia="inter" w:cs="inter" w:ascii="inter" w:hAnsi="inter"/>
-          <w:b/>
-          <w:color w:val="000000"/>
-          <w:sz w:val="21"/>
-        </w:rPr>
-        <w:t>NO son</w:t>
-      </w:r>
-      <w:r>
-        <w:rPr>
-          <w:rFonts w:eastAsia="inter" w:cs="inter" w:ascii="inter" w:hAnsi="inter"/>
-          <w:color w:val="000000"/>
-          <w:sz w:val="21"/>
-        </w:rPr>
-        <w:t>: fecha de creación del registro en BD, fecha en que el usuario "empezó a trabajar", fecha automática del sistema</w:t>
-      </w:r>
-    </w:p>
-    <w:p>
-      <w:pPr>
-        <w:pStyle w:val="Normal"/>
-        <w:numPr>
-          <w:ilvl w:val="0"/>
-          <w:numId w:val="3"/>
-        </w:numPr>
-        <w:spacing w:lineRule="auto" w:line="360" w:before="105" w:after="105"/>
-        <w:rPr/>
-      </w:pPr>
-      <w:r>
-        <w:rPr>
-          <w:rFonts w:eastAsia="inter" w:cs="inter" w:ascii="inter" w:hAnsi="inter"/>
-          <w:b/>
-          <w:color w:val="000000"/>
-          <w:sz w:val="21"/>
-        </w:rPr>
-        <w:t>SÍ son</w:t>
-      </w:r>
-      <w:r>
-        <w:rPr>
-          <w:rFonts w:eastAsia="inter" w:cs="inter" w:ascii="inter" w:hAnsi="inter"/>
-          <w:color w:val="000000"/>
-          <w:sz w:val="21"/>
-        </w:rPr>
-        <w:t>: fecha de registro de entrada, fecha de firma oficial, fecha de notificación efectiva, fecha de análisis técnico-jurídico</w:t>
-      </w:r>
-    </w:p>
-    <w:p>
-      <w:pPr>
-        <w:pStyle w:val="Normal"/>
-        <w:numPr>
-          <w:ilvl w:val="0"/>
-          <w:numId w:val="3"/>
-        </w:numPr>
-        <w:spacing w:lineRule="auto" w:line="360" w:before="105" w:after="105"/>
-        <w:rPr/>
-      </w:pPr>
-      <w:r>
-        <w:rPr>
-          <w:rFonts w:eastAsia="inter" w:cs="inter" w:ascii="inter" w:hAnsi="inter"/>
-          <w:b/>
-          <w:bCs/>
-          <w:color w:val="000000"/>
-          <w:sz w:val="21"/>
-        </w:rPr>
-        <w:t>Fechas de la Tarea vs Fechas del Documento</w:t>
-      </w:r>
-      <w:r>
-        <w:rPr>
-          <w:rFonts w:eastAsia="inter" w:cs="inter" w:ascii="inter" w:hAnsi="inter"/>
-          <w:color w:val="000000"/>
-          <w:sz w:val="21"/>
-        </w:rPr>
-        <w:t xml:space="preserve"> (Coexistencia funcional):</w:t>
-      </w:r>
-    </w:p>
-    <w:p>
-      <w:pPr>
-        <w:pStyle w:val="Normal"/>
-        <w:numPr>
-          <w:ilvl w:val="1"/>
           <w:numId w:val="2"/>
         </w:numPr>
         <w:spacing w:lineRule="auto" w:line="360" w:before="105" w:after="105"/>
-        <w:rPr/>
-      </w:pPr>
-      <w:r>
-        <w:rPr>
-          <w:rFonts w:eastAsia="inter" w:cs="inter" w:ascii="inter" w:hAnsi="inter"/>
-          <w:color w:val="000000"/>
-          <w:sz w:val="21"/>
-        </w:rPr>
-        <w:t>TAREA.FECHA_INICIO / FECHA_FIN: Fechas de cómputo de plazos y efectos administrativos (la "verdad legal").</w:t>
-      </w:r>
-    </w:p>
-    <w:p>
-      <w:pPr>
-        <w:pStyle w:val="Normal"/>
-        <w:numPr>
-          <w:ilvl w:val="1"/>
-          <w:numId w:val="2"/>
-        </w:numPr>
-        <w:spacing w:lineRule="auto" w:line="360" w:before="105" w:after="105"/>
-        <w:rPr/>
-      </w:pPr>
-      <w:r>
-        <w:rPr>
-          <w:rFonts w:eastAsia="inter" w:cs="inter" w:ascii="inter" w:hAnsi="inter"/>
-          <w:color w:val="000000"/>
-          <w:sz w:val="21"/>
-        </w:rPr>
-        <w:t>DOCUMENTO.FECHA: Fecha objetiva del archivo físico (</w:t>
-      </w:r>
-      <w:r>
-        <w:rPr>
-          <w:rFonts w:eastAsia="inter" w:cs="inter" w:ascii="inter" w:hAnsi="inter"/>
+        <w:rPr>
+          <w:rFonts w:ascii="Source Sans Pro" w:hAnsi="Source Sans Pro"/>
+        </w:rPr>
+      </w:pPr>
+      <w:r>
+        <w:rPr>
+          <w:rFonts w:eastAsia="inter" w:cs="inter" w:ascii="Source Sans Pro" w:hAnsi="Source Sans Pro"/>
           <w:b w:val="false"/>
           <w:bCs w:val="false"/>
           <w:color w:val="000000"/>
           <w:sz w:val="21"/>
         </w:rPr>
-        <w:t>registro, firma original, generación</w:t>
-      </w:r>
-      <w:r>
-        <w:rPr>
-          <w:rFonts w:eastAsia="inter" w:cs="inter" w:ascii="inter" w:hAnsi="inter"/>
-          <w:color w:val="000000"/>
-          <w:sz w:val="21"/>
-        </w:rPr>
-        <w:t>). Es un atributo informativo del documento necesario para:</w:t>
-      </w:r>
-    </w:p>
-    <w:p>
-      <w:pPr>
-        <w:pStyle w:val="Normal"/>
-        <w:numPr>
-          <w:ilvl w:val="2"/>
-          <w:numId w:val="6"/>
-        </w:numPr>
-        <w:spacing w:lineRule="auto" w:line="360" w:before="105" w:after="105"/>
-        <w:rPr/>
-      </w:pPr>
-      <w:r>
-        <w:rPr>
-          <w:rFonts w:eastAsia="inter" w:cs="inter" w:ascii="inter" w:hAnsi="inter"/>
-          <w:color w:val="000000"/>
-          <w:sz w:val="21"/>
-          <w:u w:val="single"/>
-        </w:rPr>
-        <w:t>Ordenar prioridades</w:t>
-      </w:r>
-      <w:r>
-        <w:rPr>
-          <w:rFonts w:eastAsia="inter" w:cs="inter" w:ascii="inter" w:hAnsi="inter"/>
-          <w:color w:val="000000"/>
-          <w:sz w:val="21"/>
-        </w:rPr>
-        <w:t xml:space="preserve"> en la Bandeja de Entrada</w:t>
-      </w:r>
-    </w:p>
-    <w:p>
-      <w:pPr>
-        <w:pStyle w:val="Normal"/>
-        <w:numPr>
-          <w:ilvl w:val="2"/>
-          <w:numId w:val="6"/>
-        </w:numPr>
-        <w:spacing w:lineRule="auto" w:line="360" w:before="105" w:after="105"/>
-        <w:rPr>
-          <w:u w:val="single"/>
-        </w:rPr>
-      </w:pPr>
-      <w:r>
-        <w:rPr>
-          <w:rFonts w:eastAsia="inter" w:cs="inter" w:ascii="inter" w:hAnsi="inter"/>
-          <w:color w:val="000000"/>
-          <w:sz w:val="21"/>
-          <w:u w:val="single"/>
-        </w:rPr>
-        <w:t>Sugerir fechas al crear tareas</w:t>
-      </w:r>
-    </w:p>
-    <w:p>
-      <w:pPr>
-        <w:pStyle w:val="Normal"/>
-        <w:numPr>
-          <w:ilvl w:val="2"/>
-          <w:numId w:val="6"/>
-        </w:numPr>
-        <w:spacing w:lineRule="auto" w:line="360" w:before="105" w:after="105"/>
-        <w:rPr/>
-      </w:pPr>
-      <w:r>
-        <w:rPr>
-          <w:rFonts w:eastAsia="inter" w:cs="inter" w:ascii="inter" w:hAnsi="inter"/>
-          <w:color w:val="000000"/>
-          <w:sz w:val="21"/>
-          <w:u w:val="single"/>
-        </w:rPr>
-        <w:t>Identificar antigüedad</w:t>
-      </w:r>
-      <w:r>
-        <w:rPr>
-          <w:rFonts w:eastAsia="inter" w:cs="inter" w:ascii="inter" w:hAnsi="inter"/>
-          <w:color w:val="000000"/>
-          <w:sz w:val="21"/>
-        </w:rPr>
-        <w:t xml:space="preserve"> del documento</w:t>
-      </w:r>
-    </w:p>
-    <w:p>
-      <w:pPr>
-        <w:pStyle w:val="Normal"/>
-        <w:numPr>
-          <w:ilvl w:val="1"/>
+        <w:t xml:space="preserve">Navegación principal: EXPEDIENTE → DOCUMENTO (vínculo directo </w:t>
+      </w:r>
+      <w:r>
+        <w:rPr>
+          <w:rFonts w:eastAsia="inter" w:cs="inter" w:ascii="Source Sans Pro" w:hAnsi="Source Sans Pro"/>
+          <w:b w:val="false"/>
+          <w:bCs w:val="false"/>
+          <w:color w:val="000000"/>
+          <w:sz w:val="21"/>
+        </w:rPr>
+        <w:t>mediante relación FK en documento hacia el expediente</w:t>
+      </w:r>
+      <w:r>
+        <w:rPr>
+          <w:rFonts w:eastAsia="inter" w:cs="inter" w:ascii="Source Sans Pro" w:hAnsi="Source Sans Pro"/>
+          <w:b w:val="false"/>
+          <w:bCs w:val="false"/>
+          <w:color w:val="000000"/>
+          <w:sz w:val="21"/>
+        </w:rPr>
+        <w:t>)</w:t>
+      </w:r>
+    </w:p>
+    <w:p>
+      <w:pPr>
+        <w:pStyle w:val="Normal"/>
+        <w:numPr>
+          <w:ilvl w:val="0"/>
           <w:numId w:val="2"/>
         </w:numPr>
         <w:spacing w:lineRule="auto" w:line="360" w:before="105" w:after="105"/>
-        <w:rPr/>
-      </w:pPr>
-      <w:r>
-        <w:rPr>
-          <w:rFonts w:eastAsia="inter" w:cs="inter" w:ascii="inter" w:hAnsi="inter"/>
-          <w:color w:val="000000"/>
-          <w:sz w:val="21"/>
-        </w:rPr>
-        <w:t>No hay duplicación conceptual: La fecha del documento es un dato de origen; la fecha de la tarea es un dato de proceso. Ambas son necesarias y complementarias.</w:t>
+        <w:rPr>
+          <w:rFonts w:ascii="Source Sans Pro" w:hAnsi="Source Sans Pro"/>
+        </w:rPr>
+      </w:pPr>
+      <w:r>
+        <w:rPr>
+          <w:rFonts w:eastAsia="inter" w:cs="inter" w:ascii="Source Sans Pro" w:hAnsi="Source Sans Pro"/>
+          <w:b w:val="false"/>
+          <w:bCs w:val="false"/>
+          <w:color w:val="000000"/>
+          <w:sz w:val="21"/>
+        </w:rPr>
+        <w:t>Navegación contextual: SOLICITUD → FASE → TRÁMITE → TAREA → DOCUMENTO (cuando el documento ya está procesado)</w:t>
       </w:r>
     </w:p>
     <w:p>
@@ -780,27 +405,52 @@
         <w:pStyle w:val="Normal"/>
         <w:numPr>
           <w:ilvl w:val="0"/>
-          <w:numId w:val="3"/>
-        </w:numPr>
-        <w:spacing w:lineRule="auto" w:line="360" w:before="105" w:after="105"/>
-        <w:rPr/>
-      </w:pPr>
-      <w:r>
-        <w:rPr>
-          <w:rFonts w:eastAsia="inter" w:cs="inter" w:ascii="inter" w:hAnsi="inter"/>
-          <w:b/>
-          <w:color w:val="000000"/>
-          <w:sz w:val="21"/>
-        </w:rPr>
-        <w:t>Introducción manual</w:t>
-      </w:r>
-      <w:r>
-        <w:rPr>
-          <w:rFonts w:eastAsia="inter" w:cs="inter" w:ascii="inter" w:hAnsi="inter"/>
-          <w:color w:val="000000"/>
-          <w:sz w:val="21"/>
-        </w:rPr>
-        <w:t xml:space="preserve"> por usuario autorizado que verifica y certifica la fecha administrativa real</w:t>
+          <w:numId w:val="2"/>
+        </w:numPr>
+        <w:spacing w:lineRule="auto" w:line="360" w:before="105" w:after="105"/>
+        <w:rPr>
+          <w:rFonts w:ascii="Source Sans Pro" w:hAnsi="Source Sans Pro"/>
+        </w:rPr>
+      </w:pPr>
+      <w:r>
+        <w:rPr>
+          <w:rFonts w:eastAsia="inter" w:cs="inter" w:ascii="Source Sans Pro" w:hAnsi="Source Sans Pro"/>
+          <w:b w:val="false"/>
+          <w:bCs w:val="false"/>
+          <w:color w:val="000000"/>
+          <w:sz w:val="21"/>
+        </w:rPr>
+        <w:t xml:space="preserve">El documento no tiene </w:t>
+      </w:r>
+      <w:r>
+        <w:rPr>
+          <w:rFonts w:eastAsia="inter" w:cs="inter" w:ascii="Source Sans Pro" w:hAnsi="Source Sans Pro"/>
+          <w:b w:val="false"/>
+          <w:bCs w:val="false"/>
+          <w:color w:val="000000"/>
+          <w:sz w:val="21"/>
+        </w:rPr>
+        <w:t xml:space="preserve"> campos intermedios redundantes (FASE_ID, TRAMITE_ID se deducen de la Tarea </w:t>
+      </w:r>
+      <w:r>
+        <w:rPr>
+          <w:rFonts w:eastAsia="inter" w:cs="inter" w:ascii="Source Sans Pro" w:hAnsi="Source Sans Pro"/>
+          <w:b w:val="false"/>
+          <w:bCs w:val="false"/>
+          <w:color w:val="000000"/>
+          <w:sz w:val="21"/>
+        </w:rPr>
+        <w:t>que apunta al documento consumido o generado</w:t>
+      </w:r>
+      <w:r>
+        <w:rPr>
+          <w:rFonts w:eastAsia="inter" w:cs="inter" w:ascii="Source Sans Pro" w:hAnsi="Source Sans Pro"/>
+          <w:b w:val="false"/>
+          <w:bCs w:val="false"/>
+          <w:color w:val="000000"/>
+          <w:sz w:val="21"/>
+        </w:rPr>
+        <w:t>)</w:t>
       </w:r>
     </w:p>
     <w:p>
@@ -809,47 +459,124 @@
         <w:spacing w:lineRule="auto" w:line="360" w:before="315" w:after="105"/>
         <w:ind w:left="-30"/>
         <w:jc w:val="left"/>
+        <w:rPr>
+          <w:rFonts w:ascii="Source Sans Pro" w:hAnsi="Source Sans Pro"/>
+        </w:rPr>
+      </w:pPr>
+      <w:bookmarkStart w:id="2" w:name="bm_2_fechas_administrativas"/>
+      <w:r>
+        <w:rPr>
+          <w:rFonts w:eastAsia="inter" w:cs="inter" w:ascii="Source Sans Pro" w:hAnsi="Source Sans Pro"/>
+          <w:b/>
+          <w:color w:val="000000"/>
+          <w:sz w:val="24"/>
+        </w:rPr>
+        <w:t>2. Fechas administrativas</w:t>
+      </w:r>
+      <w:bookmarkEnd w:id="2"/>
+    </w:p>
+    <w:p>
+      <w:pPr>
+        <w:pStyle w:val="Normal"/>
+        <w:numPr>
+          <w:ilvl w:val="0"/>
+          <w:numId w:val="3"/>
+        </w:numPr>
+        <w:spacing w:lineRule="auto" w:line="360" w:before="105" w:after="105"/>
+        <w:rPr>
+          <w:rFonts w:ascii="Source Sans Pro" w:hAnsi="Source Sans Pro"/>
+        </w:rPr>
+      </w:pPr>
+      <w:r>
+        <w:rPr>
+          <w:rFonts w:eastAsia="inter" w:cs="inter" w:ascii="Source Sans Pro" w:hAnsi="Source Sans Pro"/>
+          <w:b/>
+          <w:color w:val="000000"/>
+          <w:sz w:val="21"/>
+        </w:rPr>
+        <w:t>Definición</w:t>
+      </w:r>
+      <w:r>
+        <w:rPr>
+          <w:rFonts w:eastAsia="inter" w:cs="inter" w:ascii="Source Sans Pro" w:hAnsi="Source Sans Pro"/>
+          <w:color w:val="000000"/>
+          <w:sz w:val="21"/>
+        </w:rPr>
+        <w:t xml:space="preserve">: Fecha administrativa es la fecha del </w:t>
+      </w:r>
+      <w:r>
+        <w:rPr>
+          <w:rFonts w:eastAsia="inter" w:cs="inter" w:ascii="Source Sans Pro" w:hAnsi="Source Sans Pro"/>
+          <w:b/>
+          <w:color w:val="000000"/>
+          <w:sz w:val="21"/>
+        </w:rPr>
+        <w:t>acto jurídico-administrativo</w:t>
+      </w:r>
+      <w:r>
+        <w:rPr>
+          <w:rFonts w:eastAsia="inter" w:cs="inter" w:ascii="Source Sans Pro" w:hAnsi="Source Sans Pro"/>
+          <w:color w:val="000000"/>
+          <w:sz w:val="21"/>
+        </w:rPr>
+        <w:t xml:space="preserve"> que da valor procedimental a la acción, NO la fecha de gestión interna </w:t>
+      </w:r>
+      <w:r>
+        <w:rPr>
+          <w:rFonts w:eastAsia="inter" w:cs="inter" w:ascii="Source Sans Pro" w:hAnsi="Source Sans Pro"/>
+          <w:color w:val="000000"/>
+          <w:sz w:val="21"/>
+        </w:rPr>
+        <w:t>NI la fecha física del archivo.</w:t>
+      </w:r>
+    </w:p>
+    <w:p>
+      <w:pPr>
+        <w:pStyle w:val="Normal"/>
+        <w:numPr>
+          <w:ilvl w:val="0"/>
+          <w:numId w:val="3"/>
+        </w:numPr>
+        <w:spacing w:lineRule="auto" w:line="360" w:before="105" w:after="105"/>
         <w:rPr/>
       </w:pPr>
-      <w:bookmarkStart w:id="3" w:name="bm_3_urls_rutas_de_documentos"/>
-      <w:r>
-        <w:rPr>
-          <w:rFonts w:eastAsia="inter" w:cs="inter" w:ascii="inter" w:hAnsi="inter"/>
-          <w:b/>
-          <w:color w:val="000000"/>
-          <w:sz w:val="24"/>
-        </w:rPr>
-        <w:t>3. URLs/rutas de documentos</w:t>
-      </w:r>
-      <w:bookmarkEnd w:id="3"/>
+      <w:r>
+        <w:rPr>
+          <w:rFonts w:eastAsia="inter" w:cs="inter" w:ascii="Source Sans Pro" w:hAnsi="Source Sans Pro"/>
+          <w:color w:val="000000"/>
+          <w:sz w:val="21"/>
+        </w:rPr>
+        <w:t>Las fechas administrativas que se asocian a un documento viven en el documento . Las fechas que se asocian a un comienzo y fin de una tarea viven en la tarea.</w:t>
+      </w:r>
     </w:p>
     <w:p>
       <w:pPr>
         <w:pStyle w:val="Normal"/>
         <w:numPr>
           <w:ilvl w:val="0"/>
-          <w:numId w:val="4"/>
-        </w:numPr>
-        <w:spacing w:lineRule="auto" w:line="360" w:before="105" w:after="105"/>
-        <w:rPr/>
-      </w:pPr>
-      <w:r>
-        <w:rPr>
-          <w:rStyle w:val="VerbatimChar"/>
-          <w:rFonts w:eastAsia="ibm plex mono" w:cs="ibm plex mono" w:ascii="ibm plex mono" w:hAnsi="ibm plex mono"/>
-          <w:color w:val="000000"/>
-          <w:sz w:val="18"/>
-          <w:shd w:fill="F8F8FA" w:val="clear"/>
-        </w:rPr>
-        <w:t>DOCUMENTO.RUTAARCHIVO</w:t>
-      </w:r>
-      <w:r>
-        <w:rPr>
-          <w:rFonts w:eastAsia="inter" w:cs="inter" w:ascii="inter" w:hAnsi="inter"/>
-          <w:color w:val="000000"/>
-          <w:sz w:val="21"/>
-        </w:rPr>
-        <w:t xml:space="preserve"> = localización física en el administrador de archivos</w:t>
+          <w:numId w:val="3"/>
+        </w:numPr>
+        <w:spacing w:lineRule="auto" w:line="360" w:before="105" w:after="105"/>
+        <w:rPr>
+          <w:rFonts w:ascii="Source Sans Pro" w:hAnsi="Source Sans Pro"/>
+        </w:rPr>
+      </w:pPr>
+      <w:r>
+        <w:rPr>
+          <w:rFonts w:eastAsia="inter" w:cs="inter" w:ascii="Source Sans Pro" w:hAnsi="Source Sans Pro"/>
+          <w:b/>
+          <w:color w:val="000000"/>
+          <w:sz w:val="21"/>
+        </w:rPr>
+        <w:t>NO son</w:t>
+      </w:r>
+      <w:r>
+        <w:rPr>
+          <w:rFonts w:eastAsia="inter" w:cs="inter" w:ascii="Source Sans Pro" w:hAnsi="Source Sans Pro"/>
+          <w:color w:val="000000"/>
+          <w:sz w:val="21"/>
+        </w:rPr>
+        <w:t>: fecha de creación del registro en BD, fecha en que el usuario "empezó a trabajar", fecha automática del sistema</w:t>
       </w:r>
     </w:p>
     <w:p>
@@ -857,37 +584,29 @@
         <w:pStyle w:val="Normal"/>
         <w:numPr>
           <w:ilvl w:val="0"/>
-          <w:numId w:val="4"/>
-        </w:numPr>
-        <w:spacing w:lineRule="auto" w:line="360" w:before="105" w:after="105"/>
-        <w:rPr/>
-      </w:pPr>
-      <w:r>
-        <w:rPr>
-          <w:rFonts w:eastAsia="inter" w:cs="inter" w:ascii="inter" w:hAnsi="inter"/>
-          <w:b/>
-          <w:color w:val="000000"/>
-          <w:sz w:val="21"/>
-        </w:rPr>
-        <w:t>Obligatoriedad controlada por REGLAS DE NEGOCIO</w:t>
-      </w:r>
-      <w:r>
-        <w:rPr>
-          <w:rFonts w:eastAsia="inter" w:cs="inter" w:ascii="inter" w:hAnsi="inter"/>
-          <w:color w:val="000000"/>
-          <w:sz w:val="21"/>
-        </w:rPr>
-        <w:t xml:space="preserve">, no por </w:t>
-      </w:r>
-      <w:r>
-        <w:rPr>
-          <w:rStyle w:val="VerbatimChar"/>
-          <w:rFonts w:eastAsia="ibm plex mono" w:cs="ibm plex mono" w:ascii="ibm plex mono" w:hAnsi="ibm plex mono"/>
-          <w:color w:val="000000"/>
-          <w:sz w:val="18"/>
-          <w:shd w:fill="F8F8FA" w:val="clear"/>
-        </w:rPr>
-        <w:t>NOT NULL</w:t>
+          <w:numId w:val="3"/>
+        </w:numPr>
+        <w:spacing w:lineRule="auto" w:line="360" w:before="105" w:after="105"/>
+        <w:rPr>
+          <w:rFonts w:ascii="Source Sans Pro" w:hAnsi="Source Sans Pro"/>
+        </w:rPr>
+      </w:pPr>
+      <w:r>
+        <w:rPr>
+          <w:rFonts w:eastAsia="inter" w:cs="inter" w:ascii="Source Sans Pro" w:hAnsi="Source Sans Pro"/>
+          <w:b/>
+          <w:color w:val="000000"/>
+          <w:sz w:val="21"/>
+        </w:rPr>
+        <w:t>SÍ son</w:t>
+      </w:r>
+      <w:r>
+        <w:rPr>
+          <w:rFonts w:eastAsia="inter" w:cs="inter" w:ascii="Source Sans Pro" w:hAnsi="Source Sans Pro"/>
+          <w:color w:val="000000"/>
+          <w:sz w:val="21"/>
+        </w:rPr>
+        <w:t>: fecha de registro de entrada, fecha de firma oficial, fecha de notificación efectiva, fecha de análisis técnico-jurídico</w:t>
       </w:r>
     </w:p>
     <w:p>
@@ -895,18 +614,223 @@
         <w:pStyle w:val="Normal"/>
         <w:numPr>
           <w:ilvl w:val="0"/>
-          <w:numId w:val="4"/>
-        </w:numPr>
-        <w:spacing w:lineRule="auto" w:line="360" w:before="105" w:after="105"/>
-        <w:rPr/>
-      </w:pPr>
-      <w:r>
-        <w:rPr>
-          <w:rFonts w:eastAsia="inter" w:cs="inter" w:ascii="inter" w:hAnsi="inter"/>
-          <w:color w:val="000000"/>
-          <w:sz w:val="21"/>
-        </w:rPr>
-        <w:t>Validación configurable según contexto (tipo tarea, tipo trámite, etc.)</w:t>
+          <w:numId w:val="3"/>
+        </w:numPr>
+        <w:spacing w:lineRule="auto" w:line="360" w:before="105" w:after="105"/>
+        <w:rPr>
+          <w:rFonts w:ascii="Source Sans Pro" w:hAnsi="Source Sans Pro"/>
+        </w:rPr>
+      </w:pPr>
+      <w:r>
+        <w:rPr>
+          <w:rFonts w:eastAsia="inter" w:cs="inter" w:ascii="Source Sans Pro" w:hAnsi="Source Sans Pro"/>
+          <w:b/>
+          <w:bCs/>
+          <w:color w:val="000000"/>
+          <w:sz w:val="21"/>
+        </w:rPr>
+        <w:t>Fechas de la Tarea vs Fechas del Documento</w:t>
+      </w:r>
+      <w:r>
+        <w:rPr>
+          <w:rFonts w:eastAsia="inter" w:cs="inter" w:ascii="Source Sans Pro" w:hAnsi="Source Sans Pro"/>
+          <w:color w:val="000000"/>
+          <w:sz w:val="21"/>
+        </w:rPr>
+        <w:t xml:space="preserve"> (Coexistencia funcional):</w:t>
+      </w:r>
+    </w:p>
+    <w:p>
+      <w:pPr>
+        <w:pStyle w:val="Normal"/>
+        <w:numPr>
+          <w:ilvl w:val="1"/>
+          <w:numId w:val="2"/>
+        </w:numPr>
+        <w:spacing w:lineRule="auto" w:line="360" w:before="105" w:after="105"/>
+        <w:rPr>
+          <w:rFonts w:ascii="Source Sans Pro" w:hAnsi="Source Sans Pro"/>
+        </w:rPr>
+      </w:pPr>
+      <w:r>
+        <w:rPr>
+          <w:rFonts w:eastAsia="inter" w:cs="inter" w:ascii="Source Sans Pro" w:hAnsi="Source Sans Pro"/>
+          <w:color w:val="000000"/>
+          <w:sz w:val="21"/>
+        </w:rPr>
+        <w:t>TAREA.FECHA_INICIO / FECHA_FIN: Fechas de cómputo de plazos y efectos administrativos (la "verdad legal").</w:t>
+      </w:r>
+    </w:p>
+    <w:p>
+      <w:pPr>
+        <w:pStyle w:val="Normal"/>
+        <w:numPr>
+          <w:ilvl w:val="1"/>
+          <w:numId w:val="2"/>
+        </w:numPr>
+        <w:spacing w:lineRule="auto" w:line="360" w:before="105" w:after="105"/>
+        <w:rPr>
+          <w:rFonts w:ascii="Source Sans Pro" w:hAnsi="Source Sans Pro"/>
+        </w:rPr>
+      </w:pPr>
+      <w:r>
+        <w:rPr>
+          <w:rFonts w:eastAsia="inter" w:cs="inter" w:ascii="Source Sans Pro" w:hAnsi="Source Sans Pro"/>
+          <w:color w:val="000000"/>
+          <w:sz w:val="21"/>
+        </w:rPr>
+        <w:t>DOCUMENTO.FECHA: Fecha objetiva del archivo físico (</w:t>
+      </w:r>
+      <w:r>
+        <w:rPr>
+          <w:rFonts w:eastAsia="inter" w:cs="inter" w:ascii="Source Sans Pro" w:hAnsi="Source Sans Pro"/>
+          <w:b w:val="false"/>
+          <w:bCs w:val="false"/>
+          <w:color w:val="000000"/>
+          <w:sz w:val="21"/>
+        </w:rPr>
+        <w:t>registro, firma original, generación</w:t>
+      </w:r>
+      <w:r>
+        <w:rPr>
+          <w:rFonts w:eastAsia="inter" w:cs="inter" w:ascii="Source Sans Pro" w:hAnsi="Source Sans Pro"/>
+          <w:color w:val="000000"/>
+          <w:sz w:val="21"/>
+        </w:rPr>
+        <w:t>). Es un atributo informativo del documento necesario para:</w:t>
+      </w:r>
+    </w:p>
+    <w:p>
+      <w:pPr>
+        <w:pStyle w:val="Normal"/>
+        <w:numPr>
+          <w:ilvl w:val="2"/>
+          <w:numId w:val="6"/>
+        </w:numPr>
+        <w:spacing w:lineRule="auto" w:line="360" w:before="105" w:after="105"/>
+        <w:rPr>
+          <w:rFonts w:ascii="Source Sans Pro" w:hAnsi="Source Sans Pro"/>
+        </w:rPr>
+      </w:pPr>
+      <w:r>
+        <w:rPr>
+          <w:rFonts w:eastAsia="inter" w:cs="inter" w:ascii="Source Sans Pro" w:hAnsi="Source Sans Pro"/>
+          <w:color w:val="000000"/>
+          <w:sz w:val="21"/>
+          <w:u w:val="single"/>
+        </w:rPr>
+        <w:t>Ordenar prioridades</w:t>
+      </w:r>
+      <w:r>
+        <w:rPr>
+          <w:rFonts w:eastAsia="inter" w:cs="inter" w:ascii="Source Sans Pro" w:hAnsi="Source Sans Pro"/>
+          <w:color w:val="000000"/>
+          <w:sz w:val="21"/>
+        </w:rPr>
+        <w:t xml:space="preserve"> en la Bandeja de Entrada</w:t>
+      </w:r>
+    </w:p>
+    <w:p>
+      <w:pPr>
+        <w:pStyle w:val="Normal"/>
+        <w:numPr>
+          <w:ilvl w:val="2"/>
+          <w:numId w:val="6"/>
+        </w:numPr>
+        <w:spacing w:lineRule="auto" w:line="360" w:before="105" w:after="105"/>
+        <w:rPr>
+          <w:rFonts w:ascii="Source Sans Pro" w:hAnsi="Source Sans Pro"/>
+        </w:rPr>
+      </w:pPr>
+      <w:r>
+        <w:rPr>
+          <w:rFonts w:eastAsia="inter" w:cs="inter" w:ascii="Source Sans Pro" w:hAnsi="Source Sans Pro"/>
+          <w:color w:val="000000"/>
+          <w:sz w:val="21"/>
+          <w:u w:val="single"/>
+        </w:rPr>
+        <w:t>Sugerir fechas al crear tareas</w:t>
+      </w:r>
+    </w:p>
+    <w:p>
+      <w:pPr>
+        <w:pStyle w:val="Normal"/>
+        <w:numPr>
+          <w:ilvl w:val="2"/>
+          <w:numId w:val="6"/>
+        </w:numPr>
+        <w:spacing w:lineRule="auto" w:line="360" w:before="105" w:after="105"/>
+        <w:rPr>
+          <w:rFonts w:ascii="Source Sans Pro" w:hAnsi="Source Sans Pro"/>
+        </w:rPr>
+      </w:pPr>
+      <w:r>
+        <w:rPr>
+          <w:rFonts w:eastAsia="inter" w:cs="inter" w:ascii="Source Sans Pro" w:hAnsi="Source Sans Pro"/>
+          <w:color w:val="000000"/>
+          <w:sz w:val="21"/>
+          <w:u w:val="single"/>
+        </w:rPr>
+        <w:t>Identificar antigüedad</w:t>
+      </w:r>
+      <w:r>
+        <w:rPr>
+          <w:rFonts w:eastAsia="inter" w:cs="inter" w:ascii="Source Sans Pro" w:hAnsi="Source Sans Pro"/>
+          <w:color w:val="000000"/>
+          <w:sz w:val="21"/>
+        </w:rPr>
+        <w:t xml:space="preserve"> del documento</w:t>
+      </w:r>
+    </w:p>
+    <w:p>
+      <w:pPr>
+        <w:pStyle w:val="Normal"/>
+        <w:numPr>
+          <w:ilvl w:val="1"/>
+          <w:numId w:val="2"/>
+        </w:numPr>
+        <w:spacing w:lineRule="auto" w:line="360" w:before="105" w:after="105"/>
+        <w:rPr>
+          <w:rFonts w:ascii="Source Sans Pro" w:hAnsi="Source Sans Pro"/>
+        </w:rPr>
+      </w:pPr>
+      <w:r>
+        <w:rPr>
+          <w:rFonts w:eastAsia="inter" w:cs="inter" w:ascii="Source Sans Pro" w:hAnsi="Source Sans Pro"/>
+          <w:color w:val="000000"/>
+          <w:sz w:val="21"/>
+        </w:rPr>
+        <w:t>No hay duplicación conceptual: La fecha del documento es un dato de origen; la fecha de la tarea es un dato de proceso. Ambas son necesarias y complementarias.</w:t>
+      </w:r>
+    </w:p>
+    <w:p>
+      <w:pPr>
+        <w:pStyle w:val="Normal"/>
+        <w:numPr>
+          <w:ilvl w:val="0"/>
+          <w:numId w:val="3"/>
+        </w:numPr>
+        <w:spacing w:lineRule="auto" w:line="360" w:before="105" w:after="105"/>
+        <w:rPr>
+          <w:rFonts w:ascii="Source Sans Pro" w:hAnsi="Source Sans Pro"/>
+        </w:rPr>
+      </w:pPr>
+      <w:r>
+        <w:rPr>
+          <w:rFonts w:eastAsia="inter" w:cs="inter" w:ascii="Source Sans Pro" w:hAnsi="Source Sans Pro"/>
+          <w:b/>
+          <w:color w:val="000000"/>
+          <w:sz w:val="21"/>
+        </w:rPr>
+        <w:t>Introducción manual</w:t>
+      </w:r>
+      <w:r>
+        <w:rPr>
+          <w:rFonts w:eastAsia="inter" w:cs="inter" w:ascii="Source Sans Pro" w:hAnsi="Source Sans Pro"/>
+          <w:color w:val="000000"/>
+          <w:sz w:val="21"/>
+        </w:rPr>
+        <w:t xml:space="preserve"> por usuario autorizado que verifica y certifica la fecha administrativa real</w:t>
       </w:r>
     </w:p>
     <w:p>
@@ -915,12 +839,124 @@
         <w:spacing w:lineRule="auto" w:line="360" w:before="315" w:after="105"/>
         <w:ind w:left="-30"/>
         <w:jc w:val="left"/>
+        <w:rPr>
+          <w:rFonts w:ascii="Source Sans Pro" w:hAnsi="Source Sans Pro"/>
+        </w:rPr>
+      </w:pPr>
+      <w:bookmarkStart w:id="3" w:name="bm_3_urls_rutas_de_documentos"/>
+      <w:r>
+        <w:rPr>
+          <w:rFonts w:eastAsia="inter" w:cs="inter" w:ascii="Source Sans Pro" w:hAnsi="Source Sans Pro"/>
+          <w:b/>
+          <w:color w:val="000000"/>
+          <w:sz w:val="24"/>
+        </w:rPr>
+        <w:t>3. URLs/rutas de documentos</w:t>
+      </w:r>
+      <w:bookmarkEnd w:id="3"/>
+    </w:p>
+    <w:p>
+      <w:pPr>
+        <w:pStyle w:val="Normal"/>
+        <w:numPr>
+          <w:ilvl w:val="0"/>
+          <w:numId w:val="4"/>
+        </w:numPr>
+        <w:spacing w:lineRule="auto" w:line="360" w:before="105" w:after="105"/>
         <w:rPr/>
       </w:pPr>
+      <w:r>
+        <w:rPr>
+          <w:rStyle w:val="VerbatimChar"/>
+          <w:rFonts w:eastAsia="ibm plex mono" w:cs="ibm plex mono" w:ascii="Source Sans Pro" w:hAnsi="Source Sans Pro"/>
+          <w:color w:val="000000"/>
+          <w:sz w:val="18"/>
+          <w:shd w:fill="F8F8FA" w:val="clear"/>
+        </w:rPr>
+        <w:t>DOCUMENTO.RUTAARCHIVO</w:t>
+      </w:r>
+      <w:r>
+        <w:rPr>
+          <w:rFonts w:eastAsia="inter" w:cs="inter" w:ascii="Source Sans Pro" w:hAnsi="Source Sans Pro"/>
+          <w:color w:val="000000"/>
+          <w:sz w:val="21"/>
+        </w:rPr>
+        <w:t xml:space="preserve"> = localización física en el administrador de archivos</w:t>
+      </w:r>
+    </w:p>
+    <w:p>
+      <w:pPr>
+        <w:pStyle w:val="Normal"/>
+        <w:numPr>
+          <w:ilvl w:val="0"/>
+          <w:numId w:val="4"/>
+        </w:numPr>
+        <w:spacing w:lineRule="auto" w:line="360" w:before="105" w:after="105"/>
+        <w:rPr/>
+      </w:pPr>
+      <w:r>
+        <w:rPr>
+          <w:rFonts w:eastAsia="inter" w:cs="inter" w:ascii="Source Sans Pro" w:hAnsi="Source Sans Pro"/>
+          <w:b/>
+          <w:color w:val="000000"/>
+          <w:sz w:val="21"/>
+        </w:rPr>
+        <w:t>Obligatoriedad controlada por REGLAS DE NEGOCIO</w:t>
+      </w:r>
+      <w:r>
+        <w:rPr>
+          <w:rFonts w:eastAsia="inter" w:cs="inter" w:ascii="Source Sans Pro" w:hAnsi="Source Sans Pro"/>
+          <w:color w:val="000000"/>
+          <w:sz w:val="21"/>
+        </w:rPr>
+        <w:t xml:space="preserve">, no por </w:t>
+      </w:r>
+      <w:r>
+        <w:rPr>
+          <w:rStyle w:val="VerbatimChar"/>
+          <w:rFonts w:eastAsia="ibm plex mono" w:cs="ibm plex mono" w:ascii="Source Sans Pro" w:hAnsi="Source Sans Pro"/>
+          <w:color w:val="000000"/>
+          <w:sz w:val="18"/>
+          <w:shd w:fill="F8F8FA" w:val="clear"/>
+        </w:rPr>
+        <w:t>NOT NULL</w:t>
+      </w:r>
+    </w:p>
+    <w:p>
+      <w:pPr>
+        <w:pStyle w:val="Normal"/>
+        <w:numPr>
+          <w:ilvl w:val="0"/>
+          <w:numId w:val="4"/>
+        </w:numPr>
+        <w:spacing w:lineRule="auto" w:line="360" w:before="105" w:after="105"/>
+        <w:rPr>
+          <w:rFonts w:ascii="Source Sans Pro" w:hAnsi="Source Sans Pro"/>
+        </w:rPr>
+      </w:pPr>
+      <w:r>
+        <w:rPr>
+          <w:rFonts w:eastAsia="inter" w:cs="inter" w:ascii="Source Sans Pro" w:hAnsi="Source Sans Pro"/>
+          <w:color w:val="000000"/>
+          <w:sz w:val="21"/>
+        </w:rPr>
+        <w:t>Validación configurable según contexto (tipo tarea, tipo trámite, etc.)</w:t>
+      </w:r>
+    </w:p>
+    <w:p>
+      <w:pPr>
+        <w:pStyle w:val="Normal"/>
+        <w:spacing w:lineRule="auto" w:line="360" w:before="315" w:after="105"/>
+        <w:ind w:left="-30"/>
+        <w:jc w:val="left"/>
+        <w:rPr>
+          <w:rFonts w:ascii="Source Sans Pro" w:hAnsi="Source Sans Pro"/>
+        </w:rPr>
+      </w:pPr>
       <w:bookmarkStart w:id="4" w:name="bm_4_motor_de_reglas"/>
       <w:r>
         <w:rPr>
-          <w:rFonts w:eastAsia="inter" w:cs="inter" w:ascii="inter" w:hAnsi="inter"/>
+          <w:rFonts w:eastAsia="inter" w:cs="inter" w:ascii="Source Sans Pro" w:hAnsi="Source Sans Pro"/>
           <w:b/>
           <w:color w:val="000000"/>
           <w:sz w:val="24"/>
@@ -937,11 +973,13 @@
           <w:numId w:val="5"/>
         </w:numPr>
         <w:spacing w:lineRule="auto" w:line="360" w:before="105" w:after="105"/>
-        <w:rPr/>
-      </w:pPr>
-      <w:r>
-        <w:rPr>
-          <w:rFonts w:eastAsia="inter" w:cs="inter" w:ascii="inter" w:hAnsi="inter"/>
+        <w:rPr>
+          <w:rFonts w:ascii="Source Sans Pro" w:hAnsi="Source Sans Pro"/>
+        </w:rPr>
+      </w:pPr>
+      <w:r>
+        <w:rPr>
+          <w:rFonts w:eastAsia="inter" w:cs="inter" w:ascii="Source Sans Pro" w:hAnsi="Source Sans Pro"/>
           <w:color w:val="000000"/>
           <w:sz w:val="21"/>
         </w:rPr>
@@ -949,7 +987,7 @@
       </w:r>
       <w:r>
         <w:rPr>
-          <w:rFonts w:eastAsia="inter" w:cs="inter" w:ascii="inter" w:hAnsi="inter"/>
+          <w:rFonts w:eastAsia="inter" w:cs="inter" w:ascii="Source Sans Pro" w:hAnsi="Source Sans Pro"/>
           <w:b/>
           <w:color w:val="000000"/>
           <w:sz w:val="21"/>
@@ -965,11 +1003,13 @@
           <w:numId w:val="5"/>
         </w:numPr>
         <w:spacing w:lineRule="auto" w:line="360" w:before="105" w:after="105"/>
-        <w:rPr/>
-      </w:pPr>
-      <w:r>
-        <w:rPr>
-          <w:rFonts w:eastAsia="inter" w:cs="inter" w:ascii="inter" w:hAnsi="inter"/>
+        <w:rPr>
+          <w:rFonts w:ascii="Source Sans Pro" w:hAnsi="Source Sans Pro"/>
+        </w:rPr>
+      </w:pPr>
+      <w:r>
+        <w:rPr>
+          <w:rFonts w:eastAsia="inter" w:cs="inter" w:ascii="Source Sans Pro" w:hAnsi="Source Sans Pro"/>
           <w:color w:val="000000"/>
           <w:sz w:val="21"/>
         </w:rPr>
@@ -984,11 +1024,13 @@
           <w:numId w:val="5"/>
         </w:numPr>
         <w:spacing w:lineRule="auto" w:line="360" w:before="105" w:after="105"/>
-        <w:rPr/>
-      </w:pPr>
-      <w:r>
-        <w:rPr>
-          <w:rFonts w:eastAsia="inter" w:cs="inter" w:ascii="inter" w:hAnsi="inter"/>
+        <w:rPr>
+          <w:rFonts w:ascii="Source Sans Pro" w:hAnsi="Source Sans Pro"/>
+        </w:rPr>
+      </w:pPr>
+      <w:r>
+        <w:rPr>
+          <w:rFonts w:eastAsia="inter" w:cs="inter" w:ascii="Source Sans Pro" w:hAnsi="Source Sans Pro"/>
           <w:color w:val="000000"/>
           <w:sz w:val="21"/>
         </w:rPr>

</xml_diff>

<commit_message>
Nuevo enfoque POSTGRESQL + FLASK + BOOSTRAP
</commit_message>
<xml_diff>
--- a/desarrollo/fuentesIA/Principios_diseño_documental.docx
+++ b/desarrollo/fuentesIA/Principios_diseño_documental.docx
@@ -50,7 +50,17 @@
           <w:color w:val="000000"/>
           <w:sz w:val="24"/>
         </w:rPr>
-        <w:t>Fecha actualización: 30/12/2025</w:t>
+        <w:t xml:space="preserve">Fecha actualización: </w:t>
+      </w:r>
+      <w:r>
+        <w:rPr>
+          <w:rFonts w:eastAsia="inter" w:cs="inter" w:ascii="Source Sans Pro" w:hAnsi="Source Sans Pro"/>
+          <w:b w:val="false"/>
+          <w:bCs w:val="false"/>
+          <w:color w:val="000000"/>
+          <w:sz w:val="24"/>
+        </w:rPr>
+        <w:t>15/01/2026</w:t>
       </w:r>
     </w:p>
     <w:p>
@@ -321,17 +331,7 @@
           <w:color w:val="000000"/>
           <w:sz w:val="21"/>
         </w:rPr>
-        <w:t xml:space="preserve">Documento pertenece al EXPEDIENTE </w:t>
-      </w:r>
-      <w:r>
-        <w:rPr>
-          <w:rFonts w:eastAsia="inter" w:cs="inter" w:ascii="Source Sans Pro" w:hAnsi="Source Sans Pro"/>
-          <w:b/>
-          <w:bCs/>
-          <w:color w:val="000000"/>
-          <w:sz w:val="21"/>
-        </w:rPr>
-        <w:t>y en si mismo es agnóstico a quien lo creó, quién lo consume, o si es un documento tipo proyecto o no. Solo es un pool de archivos del expediente.</w:t>
+        <w:t>Documento pertenece al EXPEDIENTE y en si mismo es agnóstico a quien lo creó, quién lo consume, o si es un documento tipo proyecto o no. Solo es un pool de archivos del expediente.</w:t>
       </w:r>
     </w:p>
     <w:p>
@@ -354,8 +354,21 @@
           <w:color w:val="000000"/>
           <w:sz w:val="21"/>
         </w:rPr>
-        <w:t xml:space="preserve">Navegación principal: EXPEDIENTE → DOCUMENTO (vínculo directo </w:t>
-      </w:r>
+        <w:t>Navegación principal: EXPEDIENTE → DOCUMENTO (vínculo directo mediante relación FK en documento hacia el expediente)</w:t>
+      </w:r>
+    </w:p>
+    <w:p>
+      <w:pPr>
+        <w:pStyle w:val="Normal"/>
+        <w:numPr>
+          <w:ilvl w:val="0"/>
+          <w:numId w:val="2"/>
+        </w:numPr>
+        <w:spacing w:lineRule="auto" w:line="360" w:before="105" w:after="105"/>
+        <w:rPr>
+          <w:rFonts w:ascii="Source Sans Pro" w:hAnsi="Source Sans Pro"/>
+        </w:rPr>
+      </w:pPr>
       <w:r>
         <w:rPr>
           <w:rFonts w:eastAsia="inter" w:cs="inter" w:ascii="Source Sans Pro" w:hAnsi="Source Sans Pro"/>
@@ -364,8 +377,21 @@
           <w:color w:val="000000"/>
           <w:sz w:val="21"/>
         </w:rPr>
-        <w:t>mediante relación FK en documento hacia el expediente</w:t>
-      </w:r>
+        <w:t>Navegación contextual: SOLICITUD → FASE → TRÁMITE → TAREA → DOCUMENTO (cuando el documento ya está procesado)</w:t>
+      </w:r>
+    </w:p>
+    <w:p>
+      <w:pPr>
+        <w:pStyle w:val="Normal"/>
+        <w:numPr>
+          <w:ilvl w:val="0"/>
+          <w:numId w:val="2"/>
+        </w:numPr>
+        <w:spacing w:lineRule="auto" w:line="360" w:before="105" w:after="105"/>
+        <w:rPr>
+          <w:rFonts w:ascii="Source Sans Pro" w:hAnsi="Source Sans Pro"/>
+        </w:rPr>
+      </w:pPr>
       <w:r>
         <w:rPr>
           <w:rFonts w:eastAsia="inter" w:cs="inter" w:ascii="Source Sans Pro" w:hAnsi="Source Sans Pro"/>
@@ -374,83 +400,7 @@
           <w:color w:val="000000"/>
           <w:sz w:val="21"/>
         </w:rPr>
-        <w:t>)</w:t>
-      </w:r>
-    </w:p>
-    <w:p>
-      <w:pPr>
-        <w:pStyle w:val="Normal"/>
-        <w:numPr>
-          <w:ilvl w:val="0"/>
-          <w:numId w:val="2"/>
-        </w:numPr>
-        <w:spacing w:lineRule="auto" w:line="360" w:before="105" w:after="105"/>
-        <w:rPr>
-          <w:rFonts w:ascii="Source Sans Pro" w:hAnsi="Source Sans Pro"/>
-        </w:rPr>
-      </w:pPr>
-      <w:r>
-        <w:rPr>
-          <w:rFonts w:eastAsia="inter" w:cs="inter" w:ascii="Source Sans Pro" w:hAnsi="Source Sans Pro"/>
-          <w:b w:val="false"/>
-          <w:bCs w:val="false"/>
-          <w:color w:val="000000"/>
-          <w:sz w:val="21"/>
-        </w:rPr>
-        <w:t>Navegación contextual: SOLICITUD → FASE → TRÁMITE → TAREA → DOCUMENTO (cuando el documento ya está procesado)</w:t>
-      </w:r>
-    </w:p>
-    <w:p>
-      <w:pPr>
-        <w:pStyle w:val="Normal"/>
-        <w:numPr>
-          <w:ilvl w:val="0"/>
-          <w:numId w:val="2"/>
-        </w:numPr>
-        <w:spacing w:lineRule="auto" w:line="360" w:before="105" w:after="105"/>
-        <w:rPr>
-          <w:rFonts w:ascii="Source Sans Pro" w:hAnsi="Source Sans Pro"/>
-        </w:rPr>
-      </w:pPr>
-      <w:r>
-        <w:rPr>
-          <w:rFonts w:eastAsia="inter" w:cs="inter" w:ascii="Source Sans Pro" w:hAnsi="Source Sans Pro"/>
-          <w:b w:val="false"/>
-          <w:bCs w:val="false"/>
-          <w:color w:val="000000"/>
-          <w:sz w:val="21"/>
-        </w:rPr>
-        <w:t xml:space="preserve">El documento no tiene </w:t>
-      </w:r>
-      <w:r>
-        <w:rPr>
-          <w:rFonts w:eastAsia="inter" w:cs="inter" w:ascii="Source Sans Pro" w:hAnsi="Source Sans Pro"/>
-          <w:b w:val="false"/>
-          <w:bCs w:val="false"/>
-          <w:color w:val="000000"/>
-          <w:sz w:val="21"/>
-        </w:rPr>
-        <w:t xml:space="preserve"> campos intermedios redundantes (FASE_ID, TRAMITE_ID se deducen de la Tarea </w:t>
-      </w:r>
-      <w:r>
-        <w:rPr>
-          <w:rFonts w:eastAsia="inter" w:cs="inter" w:ascii="Source Sans Pro" w:hAnsi="Source Sans Pro"/>
-          <w:b w:val="false"/>
-          <w:bCs w:val="false"/>
-          <w:color w:val="000000"/>
-          <w:sz w:val="21"/>
-        </w:rPr>
-        <w:t>que apunta al documento consumido o generado</w:t>
-      </w:r>
-      <w:r>
-        <w:rPr>
-          <w:rFonts w:eastAsia="inter" w:cs="inter" w:ascii="Source Sans Pro" w:hAnsi="Source Sans Pro"/>
-          <w:b w:val="false"/>
-          <w:bCs w:val="false"/>
-          <w:color w:val="000000"/>
-          <w:sz w:val="21"/>
-        </w:rPr>
-        <w:t>)</w:t>
+        <w:t>El documento no tiene  campos intermedios redundantes (FASE_ID, TRAMITE_ID se deducen de la Tarea que apunta al documento consumido o generado)</w:t>
       </w:r>
     </w:p>
     <w:p>
@@ -519,15 +469,7 @@
           <w:color w:val="000000"/>
           <w:sz w:val="21"/>
         </w:rPr>
-        <w:t xml:space="preserve"> que da valor procedimental a la acción, NO la fecha de gestión interna </w:t>
-      </w:r>
-      <w:r>
-        <w:rPr>
-          <w:rFonts w:eastAsia="inter" w:cs="inter" w:ascii="Source Sans Pro" w:hAnsi="Source Sans Pro"/>
-          <w:color w:val="000000"/>
-          <w:sz w:val="21"/>
-        </w:rPr>
-        <w:t>NI la fecha física del archivo.</w:t>
+        <w:t xml:space="preserve"> que da valor procedimental a la acción, NO la fecha de gestión interna NI la fecha física del archivo.</w:t>
       </w:r>
     </w:p>
     <w:p>
@@ -830,7 +772,15 @@
           <w:color w:val="000000"/>
           <w:sz w:val="21"/>
         </w:rPr>
-        <w:t xml:space="preserve"> por usuario autorizado que verifica y certifica la fecha administrativa real</w:t>
+        <w:t xml:space="preserve"> por usuario autorizado que verifica y certifica la fecha administrativa real. </w:t>
+      </w:r>
+      <w:r>
+        <w:rPr>
+          <w:rFonts w:eastAsia="inter" w:cs="inter" w:ascii="Source Sans Pro" w:hAnsi="Source Sans Pro"/>
+          <w:color w:val="000000"/>
+          <w:sz w:val="21"/>
+        </w:rPr>
+        <w:t>Es decir, la fecha de la tarea se introduce a mano en función de la fecha del documento o de lo que la genere, por ejemplo un plazo. Al incorporar un documento, la fecha administrativa del mismo se introduce a mano en el registro del documento. Quizá en el futuro sea automática.</w:t>
       </w:r>
     </w:p>
     <w:p>

</xml_diff>